<commit_message>
Added script to aggregate QUT acoustic indices from AnalysisPrograms.exe; still need to calculate these for second sampling trip
</commit_message>
<xml_diff>
--- a/manuscript/correlationTable.docx
+++ b/manuscript/correlationTable.docx
@@ -5,7 +5,8 @@
     <w:tbl>
       <w:tblPr>
         <w:tblStyle w:val="TableGrid"/>
-        <w:tblW w:w="0" w:type="auto"/>
+        <w:tblW w:w="15735" w:type="dxa"/>
+        <w:tblInd w:w="-851" w:type="dxa"/>
         <w:tblBorders>
           <w:top w:val="none" w:sz="0" w:space="0" w:color="auto"/>
           <w:left w:val="none" w:sz="0" w:space="0" w:color="auto"/>
@@ -17,23 +18,23 @@
         <w:tblLook w:val="04A0" w:firstRow="1" w:lastRow="0" w:firstColumn="1" w:lastColumn="0" w:noHBand="0" w:noVBand="1"/>
       </w:tblPr>
       <w:tblGrid>
-        <w:gridCol w:w="1252"/>
-        <w:gridCol w:w="1153"/>
-        <w:gridCol w:w="1154"/>
-        <w:gridCol w:w="1154"/>
-        <w:gridCol w:w="1154"/>
-        <w:gridCol w:w="1155"/>
-        <w:gridCol w:w="1154"/>
-        <w:gridCol w:w="1154"/>
-        <w:gridCol w:w="1155"/>
-        <w:gridCol w:w="1154"/>
-        <w:gridCol w:w="1154"/>
-        <w:gridCol w:w="1155"/>
+        <w:gridCol w:w="1276"/>
+        <w:gridCol w:w="1007"/>
+        <w:gridCol w:w="1345"/>
+        <w:gridCol w:w="1345"/>
+        <w:gridCol w:w="1345"/>
+        <w:gridCol w:w="1345"/>
+        <w:gridCol w:w="1346"/>
+        <w:gridCol w:w="1345"/>
+        <w:gridCol w:w="1345"/>
+        <w:gridCol w:w="1345"/>
+        <w:gridCol w:w="1345"/>
+        <w:gridCol w:w="1346"/>
       </w:tblGrid>
       <w:tr>
         <w:tc>
           <w:tcPr>
-            <w:tcW w:w="1252" w:type="dxa"/>
+            <w:tcW w:w="1276" w:type="dxa"/>
             <w:tcBorders>
               <w:top w:val="double" w:sz="4" w:space="0" w:color="auto"/>
               <w:bottom w:val="single" w:sz="4" w:space="0" w:color="auto"/>
@@ -61,7 +62,7 @@
         </w:tc>
         <w:tc>
           <w:tcPr>
-            <w:tcW w:w="1153" w:type="dxa"/>
+            <w:tcW w:w="1007" w:type="dxa"/>
             <w:tcBorders>
               <w:top w:val="double" w:sz="4" w:space="0" w:color="auto"/>
               <w:bottom w:val="single" w:sz="4" w:space="0" w:color="auto"/>
@@ -89,7 +90,7 @@
         </w:tc>
         <w:tc>
           <w:tcPr>
-            <w:tcW w:w="1154" w:type="dxa"/>
+            <w:tcW w:w="1345" w:type="dxa"/>
             <w:tcBorders>
               <w:top w:val="double" w:sz="4" w:space="0" w:color="auto"/>
               <w:bottom w:val="single" w:sz="4" w:space="0" w:color="auto"/>
@@ -117,7 +118,7 @@
         </w:tc>
         <w:tc>
           <w:tcPr>
-            <w:tcW w:w="1154" w:type="dxa"/>
+            <w:tcW w:w="1345" w:type="dxa"/>
             <w:tcBorders>
               <w:top w:val="double" w:sz="4" w:space="0" w:color="auto"/>
               <w:bottom w:val="single" w:sz="4" w:space="0" w:color="auto"/>
@@ -145,7 +146,7 @@
         </w:tc>
         <w:tc>
           <w:tcPr>
-            <w:tcW w:w="1154" w:type="dxa"/>
+            <w:tcW w:w="1345" w:type="dxa"/>
             <w:tcBorders>
               <w:top w:val="double" w:sz="4" w:space="0" w:color="auto"/>
               <w:bottom w:val="single" w:sz="4" w:space="0" w:color="auto"/>
@@ -173,7 +174,7 @@
         </w:tc>
         <w:tc>
           <w:tcPr>
-            <w:tcW w:w="1155" w:type="dxa"/>
+            <w:tcW w:w="1345" w:type="dxa"/>
             <w:tcBorders>
               <w:top w:val="double" w:sz="4" w:space="0" w:color="auto"/>
               <w:bottom w:val="single" w:sz="4" w:space="0" w:color="auto"/>
@@ -201,7 +202,7 @@
         </w:tc>
         <w:tc>
           <w:tcPr>
-            <w:tcW w:w="1154" w:type="dxa"/>
+            <w:tcW w:w="1346" w:type="dxa"/>
             <w:tcBorders>
               <w:top w:val="double" w:sz="4" w:space="0" w:color="auto"/>
               <w:bottom w:val="single" w:sz="4" w:space="0" w:color="auto"/>
@@ -229,7 +230,7 @@
         </w:tc>
         <w:tc>
           <w:tcPr>
-            <w:tcW w:w="1154" w:type="dxa"/>
+            <w:tcW w:w="1345" w:type="dxa"/>
             <w:tcBorders>
               <w:top w:val="double" w:sz="4" w:space="0" w:color="auto"/>
               <w:bottom w:val="single" w:sz="4" w:space="0" w:color="auto"/>
@@ -257,7 +258,7 @@
         </w:tc>
         <w:tc>
           <w:tcPr>
-            <w:tcW w:w="1155" w:type="dxa"/>
+            <w:tcW w:w="1345" w:type="dxa"/>
             <w:tcBorders>
               <w:top w:val="double" w:sz="4" w:space="0" w:color="auto"/>
               <w:bottom w:val="single" w:sz="4" w:space="0" w:color="auto"/>
@@ -285,7 +286,7 @@
         </w:tc>
         <w:tc>
           <w:tcPr>
-            <w:tcW w:w="1154" w:type="dxa"/>
+            <w:tcW w:w="1345" w:type="dxa"/>
             <w:tcBorders>
               <w:top w:val="double" w:sz="4" w:space="0" w:color="auto"/>
               <w:bottom w:val="single" w:sz="4" w:space="0" w:color="auto"/>
@@ -313,7 +314,7 @@
         </w:tc>
         <w:tc>
           <w:tcPr>
-            <w:tcW w:w="1154" w:type="dxa"/>
+            <w:tcW w:w="1345" w:type="dxa"/>
             <w:tcBorders>
               <w:top w:val="double" w:sz="4" w:space="0" w:color="auto"/>
               <w:bottom w:val="single" w:sz="4" w:space="0" w:color="auto"/>
@@ -341,7 +342,7 @@
         </w:tc>
         <w:tc>
           <w:tcPr>
-            <w:tcW w:w="1155" w:type="dxa"/>
+            <w:tcW w:w="1346" w:type="dxa"/>
             <w:tcBorders>
               <w:top w:val="double" w:sz="4" w:space="0" w:color="auto"/>
               <w:bottom w:val="single" w:sz="4" w:space="0" w:color="auto"/>
@@ -371,7 +372,7 @@
       <w:tr>
         <w:tc>
           <w:tcPr>
-            <w:tcW w:w="1252" w:type="dxa"/>
+            <w:tcW w:w="1276" w:type="dxa"/>
             <w:vMerge w:val="restart"/>
             <w:tcBorders>
               <w:top w:val="single" w:sz="4" w:space="0" w:color="auto"/>
@@ -399,7 +400,7 @@
         </w:tc>
         <w:tc>
           <w:tcPr>
-            <w:tcW w:w="1153" w:type="dxa"/>
+            <w:tcW w:w="1007" w:type="dxa"/>
             <w:tcBorders>
               <w:top w:val="single" w:sz="4" w:space="0" w:color="auto"/>
             </w:tcBorders>
@@ -426,7 +427,7 @@
         </w:tc>
         <w:tc>
           <w:tcPr>
-            <w:tcW w:w="1154" w:type="dxa"/>
+            <w:tcW w:w="1345" w:type="dxa"/>
             <w:tcBorders>
               <w:top w:val="single" w:sz="4" w:space="0" w:color="auto"/>
             </w:tcBorders>
@@ -453,7 +454,7 @@
         </w:tc>
         <w:tc>
           <w:tcPr>
-            <w:tcW w:w="1154" w:type="dxa"/>
+            <w:tcW w:w="1345" w:type="dxa"/>
             <w:tcBorders>
               <w:top w:val="single" w:sz="4" w:space="0" w:color="auto"/>
             </w:tcBorders>
@@ -464,13 +465,15 @@
               <w:jc w:val="center"/>
               <w:rPr>
                 <w:rFonts w:ascii="Calibri" w:hAnsi="Calibri" w:cs="Calibri"/>
-                <w:color w:val="000000"/>
-                <w:sz w:val="18"/>
-              </w:rPr>
-            </w:pPr>
-            <w:r>
-              <w:rPr>
-                <w:rFonts w:ascii="Calibri" w:hAnsi="Calibri" w:cs="Calibri"/>
+                <w:b/>
+                <w:color w:val="000000"/>
+                <w:sz w:val="18"/>
+              </w:rPr>
+            </w:pPr>
+            <w:r>
+              <w:rPr>
+                <w:rFonts w:ascii="Calibri" w:hAnsi="Calibri" w:cs="Calibri"/>
+                <w:b/>
                 <w:color w:val="000000"/>
                 <w:sz w:val="18"/>
               </w:rPr>
@@ -480,7 +483,7 @@
         </w:tc>
         <w:tc>
           <w:tcPr>
-            <w:tcW w:w="1154" w:type="dxa"/>
+            <w:tcW w:w="1345" w:type="dxa"/>
             <w:tcBorders>
               <w:top w:val="single" w:sz="4" w:space="0" w:color="auto"/>
             </w:tcBorders>
@@ -491,13 +494,15 @@
               <w:jc w:val="center"/>
               <w:rPr>
                 <w:rFonts w:ascii="Calibri" w:hAnsi="Calibri" w:cs="Calibri"/>
-                <w:color w:val="000000"/>
-                <w:sz w:val="18"/>
-              </w:rPr>
-            </w:pPr>
-            <w:r>
-              <w:rPr>
-                <w:rFonts w:ascii="Calibri" w:hAnsi="Calibri" w:cs="Calibri"/>
+                <w:b/>
+                <w:color w:val="000000"/>
+                <w:sz w:val="18"/>
+              </w:rPr>
+            </w:pPr>
+            <w:r>
+              <w:rPr>
+                <w:rFonts w:ascii="Calibri" w:hAnsi="Calibri" w:cs="Calibri"/>
+                <w:b/>
                 <w:color w:val="000000"/>
                 <w:sz w:val="18"/>
               </w:rPr>
@@ -507,7 +512,7 @@
         </w:tc>
         <w:tc>
           <w:tcPr>
-            <w:tcW w:w="1155" w:type="dxa"/>
+            <w:tcW w:w="1345" w:type="dxa"/>
             <w:tcBorders>
               <w:top w:val="single" w:sz="4" w:space="0" w:color="auto"/>
             </w:tcBorders>
@@ -534,7 +539,7 @@
         </w:tc>
         <w:tc>
           <w:tcPr>
-            <w:tcW w:w="1154" w:type="dxa"/>
+            <w:tcW w:w="1346" w:type="dxa"/>
             <w:tcBorders>
               <w:top w:val="single" w:sz="4" w:space="0" w:color="auto"/>
             </w:tcBorders>
@@ -561,7 +566,7 @@
         </w:tc>
         <w:tc>
           <w:tcPr>
-            <w:tcW w:w="1154" w:type="dxa"/>
+            <w:tcW w:w="1345" w:type="dxa"/>
             <w:tcBorders>
               <w:top w:val="single" w:sz="4" w:space="0" w:color="auto"/>
             </w:tcBorders>
@@ -572,13 +577,15 @@
               <w:jc w:val="center"/>
               <w:rPr>
                 <w:rFonts w:ascii="Calibri" w:hAnsi="Calibri" w:cs="Calibri"/>
-                <w:color w:val="000000"/>
-                <w:sz w:val="18"/>
-              </w:rPr>
-            </w:pPr>
-            <w:r>
-              <w:rPr>
-                <w:rFonts w:ascii="Calibri" w:hAnsi="Calibri" w:cs="Calibri"/>
+                <w:b/>
+                <w:color w:val="000000"/>
+                <w:sz w:val="18"/>
+              </w:rPr>
+            </w:pPr>
+            <w:r>
+              <w:rPr>
+                <w:rFonts w:ascii="Calibri" w:hAnsi="Calibri" w:cs="Calibri"/>
+                <w:b/>
                 <w:color w:val="000000"/>
                 <w:sz w:val="18"/>
               </w:rPr>
@@ -588,7 +595,7 @@
         </w:tc>
         <w:tc>
           <w:tcPr>
-            <w:tcW w:w="1155" w:type="dxa"/>
+            <w:tcW w:w="1345" w:type="dxa"/>
             <w:tcBorders>
               <w:top w:val="single" w:sz="4" w:space="0" w:color="auto"/>
             </w:tcBorders>
@@ -615,7 +622,7 @@
         </w:tc>
         <w:tc>
           <w:tcPr>
-            <w:tcW w:w="1154" w:type="dxa"/>
+            <w:tcW w:w="1345" w:type="dxa"/>
             <w:tcBorders>
               <w:top w:val="single" w:sz="4" w:space="0" w:color="auto"/>
             </w:tcBorders>
@@ -626,13 +633,15 @@
               <w:jc w:val="center"/>
               <w:rPr>
                 <w:rFonts w:ascii="Calibri" w:hAnsi="Calibri" w:cs="Calibri"/>
-                <w:color w:val="000000"/>
-                <w:sz w:val="18"/>
-              </w:rPr>
-            </w:pPr>
-            <w:r>
-              <w:rPr>
-                <w:rFonts w:ascii="Calibri" w:hAnsi="Calibri" w:cs="Calibri"/>
+                <w:b/>
+                <w:color w:val="000000"/>
+                <w:sz w:val="18"/>
+              </w:rPr>
+            </w:pPr>
+            <w:r>
+              <w:rPr>
+                <w:rFonts w:ascii="Calibri" w:hAnsi="Calibri" w:cs="Calibri"/>
+                <w:b/>
                 <w:color w:val="000000"/>
                 <w:sz w:val="18"/>
               </w:rPr>
@@ -642,7 +651,7 @@
         </w:tc>
         <w:tc>
           <w:tcPr>
-            <w:tcW w:w="1154" w:type="dxa"/>
+            <w:tcW w:w="1345" w:type="dxa"/>
             <w:tcBorders>
               <w:top w:val="single" w:sz="4" w:space="0" w:color="auto"/>
             </w:tcBorders>
@@ -653,13 +662,15 @@
               <w:jc w:val="center"/>
               <w:rPr>
                 <w:rFonts w:ascii="Calibri" w:hAnsi="Calibri" w:cs="Calibri"/>
-                <w:color w:val="000000"/>
-                <w:sz w:val="18"/>
-              </w:rPr>
-            </w:pPr>
-            <w:r>
-              <w:rPr>
-                <w:rFonts w:ascii="Calibri" w:hAnsi="Calibri" w:cs="Calibri"/>
+                <w:b/>
+                <w:color w:val="000000"/>
+                <w:sz w:val="18"/>
+              </w:rPr>
+            </w:pPr>
+            <w:r>
+              <w:rPr>
+                <w:rFonts w:ascii="Calibri" w:hAnsi="Calibri" w:cs="Calibri"/>
+                <w:b/>
                 <w:color w:val="000000"/>
                 <w:sz w:val="18"/>
               </w:rPr>
@@ -669,7 +680,7 @@
         </w:tc>
         <w:tc>
           <w:tcPr>
-            <w:tcW w:w="1155" w:type="dxa"/>
+            <w:tcW w:w="1346" w:type="dxa"/>
             <w:tcBorders>
               <w:top w:val="single" w:sz="4" w:space="0" w:color="auto"/>
             </w:tcBorders>
@@ -680,13 +691,15 @@
               <w:jc w:val="center"/>
               <w:rPr>
                 <w:rFonts w:ascii="Calibri" w:hAnsi="Calibri" w:cs="Calibri"/>
-                <w:color w:val="000000"/>
-                <w:sz w:val="18"/>
-              </w:rPr>
-            </w:pPr>
-            <w:r>
-              <w:rPr>
-                <w:rFonts w:ascii="Calibri" w:hAnsi="Calibri" w:cs="Calibri"/>
+                <w:b/>
+                <w:color w:val="000000"/>
+                <w:sz w:val="18"/>
+              </w:rPr>
+            </w:pPr>
+            <w:r>
+              <w:rPr>
+                <w:rFonts w:ascii="Calibri" w:hAnsi="Calibri" w:cs="Calibri"/>
+                <w:b/>
                 <w:color w:val="000000"/>
                 <w:sz w:val="18"/>
               </w:rPr>
@@ -698,7 +711,7 @@
       <w:tr>
         <w:tc>
           <w:tcPr>
-            <w:tcW w:w="1252" w:type="dxa"/>
+            <w:tcW w:w="1276" w:type="dxa"/>
             <w:vMerge/>
             <w:vAlign w:val="center"/>
           </w:tcPr>
@@ -715,7 +728,7 @@
         </w:tc>
         <w:tc>
           <w:tcPr>
-            <w:tcW w:w="1153" w:type="dxa"/>
+            <w:tcW w:w="1007" w:type="dxa"/>
             <w:vAlign w:val="center"/>
           </w:tcPr>
           <w:p>
@@ -741,7 +754,7 @@
         </w:tc>
         <w:tc>
           <w:tcPr>
-            <w:tcW w:w="1154" w:type="dxa"/>
+            <w:tcW w:w="1345" w:type="dxa"/>
             <w:vAlign w:val="center"/>
           </w:tcPr>
           <w:p>
@@ -765,7 +778,7 @@
         </w:tc>
         <w:tc>
           <w:tcPr>
-            <w:tcW w:w="1154" w:type="dxa"/>
+            <w:tcW w:w="1345" w:type="dxa"/>
             <w:vAlign w:val="center"/>
           </w:tcPr>
           <w:p>
@@ -789,21 +802,23 @@
         </w:tc>
         <w:tc>
           <w:tcPr>
-            <w:tcW w:w="1154" w:type="dxa"/>
-            <w:vAlign w:val="center"/>
-          </w:tcPr>
-          <w:p>
-            <w:pPr>
-              <w:jc w:val="center"/>
-              <w:rPr>
-                <w:rFonts w:ascii="Calibri" w:hAnsi="Calibri" w:cs="Calibri"/>
-                <w:color w:val="000000"/>
-                <w:sz w:val="18"/>
-              </w:rPr>
-            </w:pPr>
-            <w:r>
-              <w:rPr>
-                <w:rFonts w:ascii="Calibri" w:hAnsi="Calibri" w:cs="Calibri"/>
+            <w:tcW w:w="1345" w:type="dxa"/>
+            <w:vAlign w:val="center"/>
+          </w:tcPr>
+          <w:p>
+            <w:pPr>
+              <w:jc w:val="center"/>
+              <w:rPr>
+                <w:rFonts w:ascii="Calibri" w:hAnsi="Calibri" w:cs="Calibri"/>
+                <w:b/>
+                <w:color w:val="000000"/>
+                <w:sz w:val="18"/>
+              </w:rPr>
+            </w:pPr>
+            <w:r>
+              <w:rPr>
+                <w:rFonts w:ascii="Calibri" w:hAnsi="Calibri" w:cs="Calibri"/>
+                <w:b/>
                 <w:color w:val="000000"/>
                 <w:sz w:val="18"/>
               </w:rPr>
@@ -813,7 +828,7 @@
         </w:tc>
         <w:tc>
           <w:tcPr>
-            <w:tcW w:w="1155" w:type="dxa"/>
+            <w:tcW w:w="1345" w:type="dxa"/>
             <w:vAlign w:val="center"/>
           </w:tcPr>
           <w:p>
@@ -837,7 +852,7 @@
         </w:tc>
         <w:tc>
           <w:tcPr>
-            <w:tcW w:w="1154" w:type="dxa"/>
+            <w:tcW w:w="1346" w:type="dxa"/>
             <w:vAlign w:val="center"/>
           </w:tcPr>
           <w:p>
@@ -861,7 +876,7 @@
         </w:tc>
         <w:tc>
           <w:tcPr>
-            <w:tcW w:w="1154" w:type="dxa"/>
+            <w:tcW w:w="1345" w:type="dxa"/>
             <w:vAlign w:val="center"/>
           </w:tcPr>
           <w:p>
@@ -885,21 +900,23 @@
         </w:tc>
         <w:tc>
           <w:tcPr>
-            <w:tcW w:w="1155" w:type="dxa"/>
-            <w:vAlign w:val="center"/>
-          </w:tcPr>
-          <w:p>
-            <w:pPr>
-              <w:jc w:val="center"/>
-              <w:rPr>
-                <w:rFonts w:ascii="Calibri" w:hAnsi="Calibri" w:cs="Calibri"/>
-                <w:color w:val="000000"/>
-                <w:sz w:val="18"/>
-              </w:rPr>
-            </w:pPr>
-            <w:r>
-              <w:rPr>
-                <w:rFonts w:ascii="Calibri" w:hAnsi="Calibri" w:cs="Calibri"/>
+            <w:tcW w:w="1345" w:type="dxa"/>
+            <w:vAlign w:val="center"/>
+          </w:tcPr>
+          <w:p>
+            <w:pPr>
+              <w:jc w:val="center"/>
+              <w:rPr>
+                <w:rFonts w:ascii="Calibri" w:hAnsi="Calibri" w:cs="Calibri"/>
+                <w:b/>
+                <w:color w:val="000000"/>
+                <w:sz w:val="18"/>
+              </w:rPr>
+            </w:pPr>
+            <w:r>
+              <w:rPr>
+                <w:rFonts w:ascii="Calibri" w:hAnsi="Calibri" w:cs="Calibri"/>
+                <w:b/>
                 <w:color w:val="000000"/>
                 <w:sz w:val="18"/>
               </w:rPr>
@@ -909,21 +926,23 @@
         </w:tc>
         <w:tc>
           <w:tcPr>
-            <w:tcW w:w="1154" w:type="dxa"/>
-            <w:vAlign w:val="center"/>
-          </w:tcPr>
-          <w:p>
-            <w:pPr>
-              <w:jc w:val="center"/>
-              <w:rPr>
-                <w:rFonts w:ascii="Calibri" w:hAnsi="Calibri" w:cs="Calibri"/>
-                <w:color w:val="000000"/>
-                <w:sz w:val="18"/>
-              </w:rPr>
-            </w:pPr>
-            <w:r>
-              <w:rPr>
-                <w:rFonts w:ascii="Calibri" w:hAnsi="Calibri" w:cs="Calibri"/>
+            <w:tcW w:w="1345" w:type="dxa"/>
+            <w:vAlign w:val="center"/>
+          </w:tcPr>
+          <w:p>
+            <w:pPr>
+              <w:jc w:val="center"/>
+              <w:rPr>
+                <w:rFonts w:ascii="Calibri" w:hAnsi="Calibri" w:cs="Calibri"/>
+                <w:b/>
+                <w:color w:val="000000"/>
+                <w:sz w:val="18"/>
+              </w:rPr>
+            </w:pPr>
+            <w:r>
+              <w:rPr>
+                <w:rFonts w:ascii="Calibri" w:hAnsi="Calibri" w:cs="Calibri"/>
+                <w:b/>
                 <w:color w:val="000000"/>
                 <w:sz w:val="18"/>
               </w:rPr>
@@ -933,21 +952,23 @@
         </w:tc>
         <w:tc>
           <w:tcPr>
-            <w:tcW w:w="1154" w:type="dxa"/>
-            <w:vAlign w:val="center"/>
-          </w:tcPr>
-          <w:p>
-            <w:pPr>
-              <w:jc w:val="center"/>
-              <w:rPr>
-                <w:rFonts w:ascii="Calibri" w:hAnsi="Calibri" w:cs="Calibri"/>
-                <w:color w:val="000000"/>
-                <w:sz w:val="18"/>
-              </w:rPr>
-            </w:pPr>
-            <w:r>
-              <w:rPr>
-                <w:rFonts w:ascii="Calibri" w:hAnsi="Calibri" w:cs="Calibri"/>
+            <w:tcW w:w="1345" w:type="dxa"/>
+            <w:vAlign w:val="center"/>
+          </w:tcPr>
+          <w:p>
+            <w:pPr>
+              <w:jc w:val="center"/>
+              <w:rPr>
+                <w:rFonts w:ascii="Calibri" w:hAnsi="Calibri" w:cs="Calibri"/>
+                <w:b/>
+                <w:color w:val="000000"/>
+                <w:sz w:val="18"/>
+              </w:rPr>
+            </w:pPr>
+            <w:r>
+              <w:rPr>
+                <w:rFonts w:ascii="Calibri" w:hAnsi="Calibri" w:cs="Calibri"/>
+                <w:b/>
                 <w:color w:val="000000"/>
                 <w:sz w:val="18"/>
               </w:rPr>
@@ -957,21 +978,23 @@
         </w:tc>
         <w:tc>
           <w:tcPr>
-            <w:tcW w:w="1155" w:type="dxa"/>
-            <w:vAlign w:val="center"/>
-          </w:tcPr>
-          <w:p>
-            <w:pPr>
-              <w:jc w:val="center"/>
-              <w:rPr>
-                <w:rFonts w:ascii="Calibri" w:hAnsi="Calibri" w:cs="Calibri"/>
-                <w:color w:val="000000"/>
-                <w:sz w:val="18"/>
-              </w:rPr>
-            </w:pPr>
-            <w:r>
-              <w:rPr>
-                <w:rFonts w:ascii="Calibri" w:hAnsi="Calibri" w:cs="Calibri"/>
+            <w:tcW w:w="1346" w:type="dxa"/>
+            <w:vAlign w:val="center"/>
+          </w:tcPr>
+          <w:p>
+            <w:pPr>
+              <w:jc w:val="center"/>
+              <w:rPr>
+                <w:rFonts w:ascii="Calibri" w:hAnsi="Calibri" w:cs="Calibri"/>
+                <w:b/>
+                <w:color w:val="000000"/>
+                <w:sz w:val="18"/>
+              </w:rPr>
+            </w:pPr>
+            <w:r>
+              <w:rPr>
+                <w:rFonts w:ascii="Calibri" w:hAnsi="Calibri" w:cs="Calibri"/>
+                <w:b/>
                 <w:color w:val="000000"/>
                 <w:sz w:val="18"/>
               </w:rPr>
@@ -983,7 +1006,7 @@
       <w:tr>
         <w:tc>
           <w:tcPr>
-            <w:tcW w:w="1252" w:type="dxa"/>
+            <w:tcW w:w="1276" w:type="dxa"/>
             <w:vMerge/>
             <w:tcBorders>
               <w:bottom w:val="dashed" w:sz="4" w:space="0" w:color="auto"/>
@@ -1003,7 +1026,7 @@
         </w:tc>
         <w:tc>
           <w:tcPr>
-            <w:tcW w:w="1153" w:type="dxa"/>
+            <w:tcW w:w="1007" w:type="dxa"/>
             <w:tcBorders>
               <w:bottom w:val="dashed" w:sz="4" w:space="0" w:color="auto"/>
             </w:tcBorders>
@@ -1030,7 +1053,7 @@
         </w:tc>
         <w:tc>
           <w:tcPr>
-            <w:tcW w:w="1154" w:type="dxa"/>
+            <w:tcW w:w="1345" w:type="dxa"/>
             <w:tcBorders>
               <w:bottom w:val="dashed" w:sz="4" w:space="0" w:color="auto"/>
             </w:tcBorders>
@@ -1041,13 +1064,15 @@
               <w:jc w:val="center"/>
               <w:rPr>
                 <w:rFonts w:ascii="Calibri" w:hAnsi="Calibri" w:cs="Calibri"/>
-                <w:color w:val="000000"/>
-                <w:sz w:val="18"/>
-              </w:rPr>
-            </w:pPr>
-            <w:r>
-              <w:rPr>
-                <w:rFonts w:ascii="Calibri" w:hAnsi="Calibri" w:cs="Calibri"/>
+                <w:b/>
+                <w:color w:val="000000"/>
+                <w:sz w:val="18"/>
+              </w:rPr>
+            </w:pPr>
+            <w:r>
+              <w:rPr>
+                <w:rFonts w:ascii="Calibri" w:hAnsi="Calibri" w:cs="Calibri"/>
+                <w:b/>
                 <w:color w:val="000000"/>
                 <w:sz w:val="18"/>
               </w:rPr>
@@ -1057,7 +1082,7 @@
         </w:tc>
         <w:tc>
           <w:tcPr>
-            <w:tcW w:w="1154" w:type="dxa"/>
+            <w:tcW w:w="1345" w:type="dxa"/>
             <w:tcBorders>
               <w:bottom w:val="dashed" w:sz="4" w:space="0" w:color="auto"/>
             </w:tcBorders>
@@ -1068,13 +1093,15 @@
               <w:jc w:val="center"/>
               <w:rPr>
                 <w:rFonts w:ascii="Calibri" w:hAnsi="Calibri" w:cs="Calibri"/>
-                <w:color w:val="000000"/>
-                <w:sz w:val="18"/>
-              </w:rPr>
-            </w:pPr>
-            <w:r>
-              <w:rPr>
-                <w:rFonts w:ascii="Calibri" w:hAnsi="Calibri" w:cs="Calibri"/>
+                <w:b/>
+                <w:color w:val="000000"/>
+                <w:sz w:val="18"/>
+              </w:rPr>
+            </w:pPr>
+            <w:r>
+              <w:rPr>
+                <w:rFonts w:ascii="Calibri" w:hAnsi="Calibri" w:cs="Calibri"/>
+                <w:b/>
                 <w:color w:val="000000"/>
                 <w:sz w:val="18"/>
               </w:rPr>
@@ -1084,7 +1111,7 @@
         </w:tc>
         <w:tc>
           <w:tcPr>
-            <w:tcW w:w="1154" w:type="dxa"/>
+            <w:tcW w:w="1345" w:type="dxa"/>
             <w:tcBorders>
               <w:bottom w:val="dashed" w:sz="4" w:space="0" w:color="auto"/>
             </w:tcBorders>
@@ -1095,13 +1122,15 @@
               <w:jc w:val="center"/>
               <w:rPr>
                 <w:rFonts w:ascii="Calibri" w:hAnsi="Calibri" w:cs="Calibri"/>
-                <w:color w:val="000000"/>
-                <w:sz w:val="18"/>
-              </w:rPr>
-            </w:pPr>
-            <w:r>
-              <w:rPr>
-                <w:rFonts w:ascii="Calibri" w:hAnsi="Calibri" w:cs="Calibri"/>
+                <w:b/>
+                <w:color w:val="000000"/>
+                <w:sz w:val="18"/>
+              </w:rPr>
+            </w:pPr>
+            <w:r>
+              <w:rPr>
+                <w:rFonts w:ascii="Calibri" w:hAnsi="Calibri" w:cs="Calibri"/>
+                <w:b/>
                 <w:color w:val="000000"/>
                 <w:sz w:val="18"/>
               </w:rPr>
@@ -1111,7 +1140,7 @@
         </w:tc>
         <w:tc>
           <w:tcPr>
-            <w:tcW w:w="1155" w:type="dxa"/>
+            <w:tcW w:w="1345" w:type="dxa"/>
             <w:tcBorders>
               <w:bottom w:val="dashed" w:sz="4" w:space="0" w:color="auto"/>
             </w:tcBorders>
@@ -1122,13 +1151,15 @@
               <w:jc w:val="center"/>
               <w:rPr>
                 <w:rFonts w:ascii="Calibri" w:hAnsi="Calibri" w:cs="Calibri"/>
-                <w:color w:val="000000"/>
-                <w:sz w:val="18"/>
-              </w:rPr>
-            </w:pPr>
-            <w:r>
-              <w:rPr>
-                <w:rFonts w:ascii="Calibri" w:hAnsi="Calibri" w:cs="Calibri"/>
+                <w:b/>
+                <w:color w:val="000000"/>
+                <w:sz w:val="18"/>
+              </w:rPr>
+            </w:pPr>
+            <w:r>
+              <w:rPr>
+                <w:rFonts w:ascii="Calibri" w:hAnsi="Calibri" w:cs="Calibri"/>
+                <w:b/>
                 <w:color w:val="000000"/>
                 <w:sz w:val="18"/>
               </w:rPr>
@@ -1138,7 +1169,7 @@
         </w:tc>
         <w:tc>
           <w:tcPr>
-            <w:tcW w:w="1154" w:type="dxa"/>
+            <w:tcW w:w="1346" w:type="dxa"/>
             <w:tcBorders>
               <w:bottom w:val="dashed" w:sz="4" w:space="0" w:color="auto"/>
             </w:tcBorders>
@@ -1165,7 +1196,7 @@
         </w:tc>
         <w:tc>
           <w:tcPr>
-            <w:tcW w:w="1154" w:type="dxa"/>
+            <w:tcW w:w="1345" w:type="dxa"/>
             <w:tcBorders>
               <w:bottom w:val="dashed" w:sz="4" w:space="0" w:color="auto"/>
             </w:tcBorders>
@@ -1183,6 +1214,7 @@
             <w:r>
               <w:rPr>
                 <w:rFonts w:ascii="Calibri" w:hAnsi="Calibri" w:cs="Calibri"/>
+                <w:b/>
                 <w:color w:val="000000"/>
                 <w:sz w:val="18"/>
               </w:rPr>
@@ -1192,7 +1224,7 @@
         </w:tc>
         <w:tc>
           <w:tcPr>
-            <w:tcW w:w="1155" w:type="dxa"/>
+            <w:tcW w:w="1345" w:type="dxa"/>
             <w:tcBorders>
               <w:bottom w:val="dashed" w:sz="4" w:space="0" w:color="auto"/>
             </w:tcBorders>
@@ -1219,7 +1251,7 @@
         </w:tc>
         <w:tc>
           <w:tcPr>
-            <w:tcW w:w="1154" w:type="dxa"/>
+            <w:tcW w:w="1345" w:type="dxa"/>
             <w:tcBorders>
               <w:bottom w:val="dashed" w:sz="4" w:space="0" w:color="auto"/>
             </w:tcBorders>
@@ -1246,7 +1278,7 @@
         </w:tc>
         <w:tc>
           <w:tcPr>
-            <w:tcW w:w="1154" w:type="dxa"/>
+            <w:tcW w:w="1345" w:type="dxa"/>
             <w:tcBorders>
               <w:bottom w:val="dashed" w:sz="4" w:space="0" w:color="auto"/>
             </w:tcBorders>
@@ -1257,13 +1289,15 @@
               <w:jc w:val="center"/>
               <w:rPr>
                 <w:rFonts w:ascii="Calibri" w:hAnsi="Calibri" w:cs="Calibri"/>
-                <w:color w:val="000000"/>
-                <w:sz w:val="18"/>
-              </w:rPr>
-            </w:pPr>
-            <w:r>
-              <w:rPr>
-                <w:rFonts w:ascii="Calibri" w:hAnsi="Calibri" w:cs="Calibri"/>
+                <w:b/>
+                <w:color w:val="000000"/>
+                <w:sz w:val="18"/>
+              </w:rPr>
+            </w:pPr>
+            <w:r>
+              <w:rPr>
+                <w:rFonts w:ascii="Calibri" w:hAnsi="Calibri" w:cs="Calibri"/>
+                <w:b/>
                 <w:color w:val="000000"/>
                 <w:sz w:val="18"/>
               </w:rPr>
@@ -1273,7 +1307,7 @@
         </w:tc>
         <w:tc>
           <w:tcPr>
-            <w:tcW w:w="1155" w:type="dxa"/>
+            <w:tcW w:w="1346" w:type="dxa"/>
             <w:tcBorders>
               <w:bottom w:val="dashed" w:sz="4" w:space="0" w:color="auto"/>
             </w:tcBorders>
@@ -1302,7 +1336,7 @@
       <w:tr>
         <w:tc>
           <w:tcPr>
-            <w:tcW w:w="1252" w:type="dxa"/>
+            <w:tcW w:w="1276" w:type="dxa"/>
             <w:vMerge w:val="restart"/>
             <w:tcBorders>
               <w:top w:val="dashed" w:sz="4" w:space="0" w:color="auto"/>
@@ -1330,7 +1364,7 @@
         </w:tc>
         <w:tc>
           <w:tcPr>
-            <w:tcW w:w="1153" w:type="dxa"/>
+            <w:tcW w:w="1007" w:type="dxa"/>
             <w:tcBorders>
               <w:top w:val="dashed" w:sz="4" w:space="0" w:color="auto"/>
             </w:tcBorders>
@@ -1357,7 +1391,7 @@
         </w:tc>
         <w:tc>
           <w:tcPr>
-            <w:tcW w:w="1154" w:type="dxa"/>
+            <w:tcW w:w="1345" w:type="dxa"/>
             <w:tcBorders>
               <w:top w:val="dashed" w:sz="4" w:space="0" w:color="auto"/>
             </w:tcBorders>
@@ -1384,7 +1418,7 @@
         </w:tc>
         <w:tc>
           <w:tcPr>
-            <w:tcW w:w="1154" w:type="dxa"/>
+            <w:tcW w:w="1345" w:type="dxa"/>
             <w:tcBorders>
               <w:top w:val="dashed" w:sz="4" w:space="0" w:color="auto"/>
             </w:tcBorders>
@@ -1411,7 +1445,7 @@
         </w:tc>
         <w:tc>
           <w:tcPr>
-            <w:tcW w:w="1154" w:type="dxa"/>
+            <w:tcW w:w="1345" w:type="dxa"/>
             <w:tcBorders>
               <w:top w:val="dashed" w:sz="4" w:space="0" w:color="auto"/>
             </w:tcBorders>
@@ -1438,7 +1472,7 @@
         </w:tc>
         <w:tc>
           <w:tcPr>
-            <w:tcW w:w="1155" w:type="dxa"/>
+            <w:tcW w:w="1345" w:type="dxa"/>
             <w:tcBorders>
               <w:top w:val="dashed" w:sz="4" w:space="0" w:color="auto"/>
             </w:tcBorders>
@@ -1465,7 +1499,7 @@
         </w:tc>
         <w:tc>
           <w:tcPr>
-            <w:tcW w:w="1154" w:type="dxa"/>
+            <w:tcW w:w="1346" w:type="dxa"/>
             <w:tcBorders>
               <w:top w:val="dashed" w:sz="4" w:space="0" w:color="auto"/>
             </w:tcBorders>
@@ -1492,7 +1526,7 @@
         </w:tc>
         <w:tc>
           <w:tcPr>
-            <w:tcW w:w="1154" w:type="dxa"/>
+            <w:tcW w:w="1345" w:type="dxa"/>
             <w:tcBorders>
               <w:top w:val="dashed" w:sz="4" w:space="0" w:color="auto"/>
             </w:tcBorders>
@@ -1519,7 +1553,7 @@
         </w:tc>
         <w:tc>
           <w:tcPr>
-            <w:tcW w:w="1155" w:type="dxa"/>
+            <w:tcW w:w="1345" w:type="dxa"/>
             <w:tcBorders>
               <w:top w:val="dashed" w:sz="4" w:space="0" w:color="auto"/>
             </w:tcBorders>
@@ -1546,7 +1580,7 @@
         </w:tc>
         <w:tc>
           <w:tcPr>
-            <w:tcW w:w="1154" w:type="dxa"/>
+            <w:tcW w:w="1345" w:type="dxa"/>
             <w:tcBorders>
               <w:top w:val="dashed" w:sz="4" w:space="0" w:color="auto"/>
             </w:tcBorders>
@@ -1557,13 +1591,15 @@
               <w:jc w:val="center"/>
               <w:rPr>
                 <w:rFonts w:ascii="Calibri" w:hAnsi="Calibri" w:cs="Calibri"/>
-                <w:color w:val="000000"/>
-                <w:sz w:val="18"/>
-              </w:rPr>
-            </w:pPr>
-            <w:r>
-              <w:rPr>
-                <w:rFonts w:ascii="Calibri" w:hAnsi="Calibri" w:cs="Calibri"/>
+                <w:b/>
+                <w:color w:val="000000"/>
+                <w:sz w:val="18"/>
+              </w:rPr>
+            </w:pPr>
+            <w:r>
+              <w:rPr>
+                <w:rFonts w:ascii="Calibri" w:hAnsi="Calibri" w:cs="Calibri"/>
+                <w:b/>
                 <w:color w:val="000000"/>
                 <w:sz w:val="18"/>
               </w:rPr>
@@ -1573,7 +1609,7 @@
         </w:tc>
         <w:tc>
           <w:tcPr>
-            <w:tcW w:w="1154" w:type="dxa"/>
+            <w:tcW w:w="1345" w:type="dxa"/>
             <w:tcBorders>
               <w:top w:val="dashed" w:sz="4" w:space="0" w:color="auto"/>
             </w:tcBorders>
@@ -1600,7 +1636,7 @@
         </w:tc>
         <w:tc>
           <w:tcPr>
-            <w:tcW w:w="1155" w:type="dxa"/>
+            <w:tcW w:w="1346" w:type="dxa"/>
             <w:tcBorders>
               <w:top w:val="dashed" w:sz="4" w:space="0" w:color="auto"/>
             </w:tcBorders>
@@ -1611,13 +1647,15 @@
               <w:jc w:val="center"/>
               <w:rPr>
                 <w:rFonts w:ascii="Calibri" w:hAnsi="Calibri" w:cs="Calibri"/>
-                <w:color w:val="000000"/>
-                <w:sz w:val="18"/>
-              </w:rPr>
-            </w:pPr>
-            <w:r>
-              <w:rPr>
-                <w:rFonts w:ascii="Calibri" w:hAnsi="Calibri" w:cs="Calibri"/>
+                <w:b/>
+                <w:color w:val="000000"/>
+                <w:sz w:val="18"/>
+              </w:rPr>
+            </w:pPr>
+            <w:r>
+              <w:rPr>
+                <w:rFonts w:ascii="Calibri" w:hAnsi="Calibri" w:cs="Calibri"/>
+                <w:b/>
                 <w:color w:val="000000"/>
                 <w:sz w:val="18"/>
               </w:rPr>
@@ -1629,7 +1667,7 @@
       <w:tr>
         <w:tc>
           <w:tcPr>
-            <w:tcW w:w="1252" w:type="dxa"/>
+            <w:tcW w:w="1276" w:type="dxa"/>
             <w:vMerge/>
             <w:vAlign w:val="center"/>
           </w:tcPr>
@@ -1646,7 +1684,7 @@
         </w:tc>
         <w:tc>
           <w:tcPr>
-            <w:tcW w:w="1153" w:type="dxa"/>
+            <w:tcW w:w="1007" w:type="dxa"/>
             <w:vAlign w:val="center"/>
           </w:tcPr>
           <w:p>
@@ -1672,7 +1710,7 @@
         </w:tc>
         <w:tc>
           <w:tcPr>
-            <w:tcW w:w="1154" w:type="dxa"/>
+            <w:tcW w:w="1345" w:type="dxa"/>
             <w:vAlign w:val="center"/>
           </w:tcPr>
           <w:p>
@@ -1696,7 +1734,7 @@
         </w:tc>
         <w:tc>
           <w:tcPr>
-            <w:tcW w:w="1154" w:type="dxa"/>
+            <w:tcW w:w="1345" w:type="dxa"/>
             <w:vAlign w:val="center"/>
           </w:tcPr>
           <w:p>
@@ -1720,7 +1758,7 @@
         </w:tc>
         <w:tc>
           <w:tcPr>
-            <w:tcW w:w="1154" w:type="dxa"/>
+            <w:tcW w:w="1345" w:type="dxa"/>
             <w:vAlign w:val="center"/>
           </w:tcPr>
           <w:p>
@@ -1744,7 +1782,7 @@
         </w:tc>
         <w:tc>
           <w:tcPr>
-            <w:tcW w:w="1155" w:type="dxa"/>
+            <w:tcW w:w="1345" w:type="dxa"/>
             <w:vAlign w:val="center"/>
           </w:tcPr>
           <w:p>
@@ -1768,21 +1806,23 @@
         </w:tc>
         <w:tc>
           <w:tcPr>
-            <w:tcW w:w="1154" w:type="dxa"/>
-            <w:vAlign w:val="center"/>
-          </w:tcPr>
-          <w:p>
-            <w:pPr>
-              <w:jc w:val="center"/>
-              <w:rPr>
-                <w:rFonts w:ascii="Calibri" w:hAnsi="Calibri" w:cs="Calibri"/>
-                <w:color w:val="000000"/>
-                <w:sz w:val="18"/>
-              </w:rPr>
-            </w:pPr>
-            <w:r>
-              <w:rPr>
-                <w:rFonts w:ascii="Calibri" w:hAnsi="Calibri" w:cs="Calibri"/>
+            <w:tcW w:w="1346" w:type="dxa"/>
+            <w:vAlign w:val="center"/>
+          </w:tcPr>
+          <w:p>
+            <w:pPr>
+              <w:jc w:val="center"/>
+              <w:rPr>
+                <w:rFonts w:ascii="Calibri" w:hAnsi="Calibri" w:cs="Calibri"/>
+                <w:b/>
+                <w:color w:val="000000"/>
+                <w:sz w:val="18"/>
+              </w:rPr>
+            </w:pPr>
+            <w:r>
+              <w:rPr>
+                <w:rFonts w:ascii="Calibri" w:hAnsi="Calibri" w:cs="Calibri"/>
+                <w:b/>
                 <w:color w:val="000000"/>
                 <w:sz w:val="18"/>
               </w:rPr>
@@ -1792,7 +1832,7 @@
         </w:tc>
         <w:tc>
           <w:tcPr>
-            <w:tcW w:w="1154" w:type="dxa"/>
+            <w:tcW w:w="1345" w:type="dxa"/>
             <w:vAlign w:val="center"/>
           </w:tcPr>
           <w:p>
@@ -1816,21 +1856,23 @@
         </w:tc>
         <w:tc>
           <w:tcPr>
-            <w:tcW w:w="1155" w:type="dxa"/>
-            <w:vAlign w:val="center"/>
-          </w:tcPr>
-          <w:p>
-            <w:pPr>
-              <w:jc w:val="center"/>
-              <w:rPr>
-                <w:rFonts w:ascii="Calibri" w:hAnsi="Calibri" w:cs="Calibri"/>
-                <w:color w:val="000000"/>
-                <w:sz w:val="18"/>
-              </w:rPr>
-            </w:pPr>
-            <w:r>
-              <w:rPr>
-                <w:rFonts w:ascii="Calibri" w:hAnsi="Calibri" w:cs="Calibri"/>
+            <w:tcW w:w="1345" w:type="dxa"/>
+            <w:vAlign w:val="center"/>
+          </w:tcPr>
+          <w:p>
+            <w:pPr>
+              <w:jc w:val="center"/>
+              <w:rPr>
+                <w:rFonts w:ascii="Calibri" w:hAnsi="Calibri" w:cs="Calibri"/>
+                <w:b/>
+                <w:color w:val="000000"/>
+                <w:sz w:val="18"/>
+              </w:rPr>
+            </w:pPr>
+            <w:r>
+              <w:rPr>
+                <w:rFonts w:ascii="Calibri" w:hAnsi="Calibri" w:cs="Calibri"/>
+                <w:b/>
                 <w:color w:val="000000"/>
                 <w:sz w:val="18"/>
               </w:rPr>
@@ -1840,21 +1882,23 @@
         </w:tc>
         <w:tc>
           <w:tcPr>
-            <w:tcW w:w="1154" w:type="dxa"/>
-            <w:vAlign w:val="center"/>
-          </w:tcPr>
-          <w:p>
-            <w:pPr>
-              <w:jc w:val="center"/>
-              <w:rPr>
-                <w:rFonts w:ascii="Calibri" w:hAnsi="Calibri" w:cs="Calibri"/>
-                <w:color w:val="000000"/>
-                <w:sz w:val="18"/>
-              </w:rPr>
-            </w:pPr>
-            <w:r>
-              <w:rPr>
-                <w:rFonts w:ascii="Calibri" w:hAnsi="Calibri" w:cs="Calibri"/>
+            <w:tcW w:w="1345" w:type="dxa"/>
+            <w:vAlign w:val="center"/>
+          </w:tcPr>
+          <w:p>
+            <w:pPr>
+              <w:jc w:val="center"/>
+              <w:rPr>
+                <w:rFonts w:ascii="Calibri" w:hAnsi="Calibri" w:cs="Calibri"/>
+                <w:b/>
+                <w:color w:val="000000"/>
+                <w:sz w:val="18"/>
+              </w:rPr>
+            </w:pPr>
+            <w:r>
+              <w:rPr>
+                <w:rFonts w:ascii="Calibri" w:hAnsi="Calibri" w:cs="Calibri"/>
+                <w:b/>
                 <w:color w:val="000000"/>
                 <w:sz w:val="18"/>
               </w:rPr>
@@ -1864,21 +1908,23 @@
         </w:tc>
         <w:tc>
           <w:tcPr>
-            <w:tcW w:w="1154" w:type="dxa"/>
-            <w:vAlign w:val="center"/>
-          </w:tcPr>
-          <w:p>
-            <w:pPr>
-              <w:jc w:val="center"/>
-              <w:rPr>
-                <w:rFonts w:ascii="Calibri" w:hAnsi="Calibri" w:cs="Calibri"/>
-                <w:color w:val="000000"/>
-                <w:sz w:val="18"/>
-              </w:rPr>
-            </w:pPr>
-            <w:r>
-              <w:rPr>
-                <w:rFonts w:ascii="Calibri" w:hAnsi="Calibri" w:cs="Calibri"/>
+            <w:tcW w:w="1345" w:type="dxa"/>
+            <w:vAlign w:val="center"/>
+          </w:tcPr>
+          <w:p>
+            <w:pPr>
+              <w:jc w:val="center"/>
+              <w:rPr>
+                <w:rFonts w:ascii="Calibri" w:hAnsi="Calibri" w:cs="Calibri"/>
+                <w:b/>
+                <w:color w:val="000000"/>
+                <w:sz w:val="18"/>
+              </w:rPr>
+            </w:pPr>
+            <w:r>
+              <w:rPr>
+                <w:rFonts w:ascii="Calibri" w:hAnsi="Calibri" w:cs="Calibri"/>
+                <w:b/>
                 <w:color w:val="000000"/>
                 <w:sz w:val="18"/>
               </w:rPr>
@@ -1888,21 +1934,23 @@
         </w:tc>
         <w:tc>
           <w:tcPr>
-            <w:tcW w:w="1155" w:type="dxa"/>
-            <w:vAlign w:val="center"/>
-          </w:tcPr>
-          <w:p>
-            <w:pPr>
-              <w:jc w:val="center"/>
-              <w:rPr>
-                <w:rFonts w:ascii="Calibri" w:hAnsi="Calibri" w:cs="Calibri"/>
-                <w:color w:val="000000"/>
-                <w:sz w:val="18"/>
-              </w:rPr>
-            </w:pPr>
-            <w:r>
-              <w:rPr>
-                <w:rFonts w:ascii="Calibri" w:hAnsi="Calibri" w:cs="Calibri"/>
+            <w:tcW w:w="1346" w:type="dxa"/>
+            <w:vAlign w:val="center"/>
+          </w:tcPr>
+          <w:p>
+            <w:pPr>
+              <w:jc w:val="center"/>
+              <w:rPr>
+                <w:rFonts w:ascii="Calibri" w:hAnsi="Calibri" w:cs="Calibri"/>
+                <w:b/>
+                <w:color w:val="000000"/>
+                <w:sz w:val="18"/>
+              </w:rPr>
+            </w:pPr>
+            <w:r>
+              <w:rPr>
+                <w:rFonts w:ascii="Calibri" w:hAnsi="Calibri" w:cs="Calibri"/>
+                <w:b/>
                 <w:color w:val="000000"/>
                 <w:sz w:val="18"/>
               </w:rPr>
@@ -1914,7 +1962,7 @@
       <w:tr>
         <w:tc>
           <w:tcPr>
-            <w:tcW w:w="1252" w:type="dxa"/>
+            <w:tcW w:w="1276" w:type="dxa"/>
             <w:vMerge/>
             <w:tcBorders>
               <w:bottom w:val="dashed" w:sz="4" w:space="0" w:color="auto"/>
@@ -1934,7 +1982,7 @@
         </w:tc>
         <w:tc>
           <w:tcPr>
-            <w:tcW w:w="1153" w:type="dxa"/>
+            <w:tcW w:w="1007" w:type="dxa"/>
             <w:tcBorders>
               <w:bottom w:val="dashed" w:sz="4" w:space="0" w:color="auto"/>
             </w:tcBorders>
@@ -1961,7 +2009,7 @@
         </w:tc>
         <w:tc>
           <w:tcPr>
-            <w:tcW w:w="1154" w:type="dxa"/>
+            <w:tcW w:w="1345" w:type="dxa"/>
             <w:tcBorders>
               <w:bottom w:val="dashed" w:sz="4" w:space="0" w:color="auto"/>
             </w:tcBorders>
@@ -1972,13 +2020,15 @@
               <w:jc w:val="center"/>
               <w:rPr>
                 <w:rFonts w:ascii="Calibri" w:hAnsi="Calibri" w:cs="Calibri"/>
-                <w:color w:val="000000"/>
-                <w:sz w:val="18"/>
-              </w:rPr>
-            </w:pPr>
-            <w:r>
-              <w:rPr>
-                <w:rFonts w:ascii="Calibri" w:hAnsi="Calibri" w:cs="Calibri"/>
+                <w:b/>
+                <w:color w:val="000000"/>
+                <w:sz w:val="18"/>
+              </w:rPr>
+            </w:pPr>
+            <w:r>
+              <w:rPr>
+                <w:rFonts w:ascii="Calibri" w:hAnsi="Calibri" w:cs="Calibri"/>
+                <w:b/>
                 <w:color w:val="000000"/>
                 <w:sz w:val="18"/>
               </w:rPr>
@@ -1988,7 +2038,7 @@
         </w:tc>
         <w:tc>
           <w:tcPr>
-            <w:tcW w:w="1154" w:type="dxa"/>
+            <w:tcW w:w="1345" w:type="dxa"/>
             <w:tcBorders>
               <w:bottom w:val="dashed" w:sz="4" w:space="0" w:color="auto"/>
             </w:tcBorders>
@@ -1999,13 +2049,15 @@
               <w:jc w:val="center"/>
               <w:rPr>
                 <w:rFonts w:ascii="Calibri" w:hAnsi="Calibri" w:cs="Calibri"/>
-                <w:color w:val="000000"/>
-                <w:sz w:val="18"/>
-              </w:rPr>
-            </w:pPr>
-            <w:r>
-              <w:rPr>
-                <w:rFonts w:ascii="Calibri" w:hAnsi="Calibri" w:cs="Calibri"/>
+                <w:b/>
+                <w:color w:val="000000"/>
+                <w:sz w:val="18"/>
+              </w:rPr>
+            </w:pPr>
+            <w:r>
+              <w:rPr>
+                <w:rFonts w:ascii="Calibri" w:hAnsi="Calibri" w:cs="Calibri"/>
+                <w:b/>
                 <w:color w:val="000000"/>
                 <w:sz w:val="18"/>
               </w:rPr>
@@ -2015,7 +2067,7 @@
         </w:tc>
         <w:tc>
           <w:tcPr>
-            <w:tcW w:w="1154" w:type="dxa"/>
+            <w:tcW w:w="1345" w:type="dxa"/>
             <w:tcBorders>
               <w:bottom w:val="dashed" w:sz="4" w:space="0" w:color="auto"/>
             </w:tcBorders>
@@ -2042,7 +2094,7 @@
         </w:tc>
         <w:tc>
           <w:tcPr>
-            <w:tcW w:w="1155" w:type="dxa"/>
+            <w:tcW w:w="1345" w:type="dxa"/>
             <w:tcBorders>
               <w:bottom w:val="dashed" w:sz="4" w:space="0" w:color="auto"/>
             </w:tcBorders>
@@ -2053,13 +2105,15 @@
               <w:jc w:val="center"/>
               <w:rPr>
                 <w:rFonts w:ascii="Calibri" w:hAnsi="Calibri" w:cs="Calibri"/>
-                <w:color w:val="000000"/>
-                <w:sz w:val="18"/>
-              </w:rPr>
-            </w:pPr>
-            <w:r>
-              <w:rPr>
-                <w:rFonts w:ascii="Calibri" w:hAnsi="Calibri" w:cs="Calibri"/>
+                <w:b/>
+                <w:color w:val="000000"/>
+                <w:sz w:val="18"/>
+              </w:rPr>
+            </w:pPr>
+            <w:r>
+              <w:rPr>
+                <w:rFonts w:ascii="Calibri" w:hAnsi="Calibri" w:cs="Calibri"/>
+                <w:b/>
                 <w:color w:val="000000"/>
                 <w:sz w:val="18"/>
               </w:rPr>
@@ -2069,7 +2123,7 @@
         </w:tc>
         <w:tc>
           <w:tcPr>
-            <w:tcW w:w="1154" w:type="dxa"/>
+            <w:tcW w:w="1346" w:type="dxa"/>
             <w:tcBorders>
               <w:bottom w:val="dashed" w:sz="4" w:space="0" w:color="auto"/>
             </w:tcBorders>
@@ -2096,7 +2150,7 @@
         </w:tc>
         <w:tc>
           <w:tcPr>
-            <w:tcW w:w="1154" w:type="dxa"/>
+            <w:tcW w:w="1345" w:type="dxa"/>
             <w:tcBorders>
               <w:bottom w:val="dashed" w:sz="4" w:space="0" w:color="auto"/>
             </w:tcBorders>
@@ -2107,13 +2161,15 @@
               <w:jc w:val="center"/>
               <w:rPr>
                 <w:rFonts w:ascii="Calibri" w:hAnsi="Calibri" w:cs="Calibri"/>
-                <w:color w:val="000000"/>
-                <w:sz w:val="18"/>
-              </w:rPr>
-            </w:pPr>
-            <w:r>
-              <w:rPr>
-                <w:rFonts w:ascii="Calibri" w:hAnsi="Calibri" w:cs="Calibri"/>
+                <w:b/>
+                <w:color w:val="000000"/>
+                <w:sz w:val="18"/>
+              </w:rPr>
+            </w:pPr>
+            <w:r>
+              <w:rPr>
+                <w:rFonts w:ascii="Calibri" w:hAnsi="Calibri" w:cs="Calibri"/>
+                <w:b/>
                 <w:color w:val="000000"/>
                 <w:sz w:val="18"/>
               </w:rPr>
@@ -2123,7 +2179,7 @@
         </w:tc>
         <w:tc>
           <w:tcPr>
-            <w:tcW w:w="1155" w:type="dxa"/>
+            <w:tcW w:w="1345" w:type="dxa"/>
             <w:tcBorders>
               <w:bottom w:val="dashed" w:sz="4" w:space="0" w:color="auto"/>
             </w:tcBorders>
@@ -2150,7 +2206,7 @@
         </w:tc>
         <w:tc>
           <w:tcPr>
-            <w:tcW w:w="1154" w:type="dxa"/>
+            <w:tcW w:w="1345" w:type="dxa"/>
             <w:tcBorders>
               <w:bottom w:val="dashed" w:sz="4" w:space="0" w:color="auto"/>
             </w:tcBorders>
@@ -2177,7 +2233,7 @@
         </w:tc>
         <w:tc>
           <w:tcPr>
-            <w:tcW w:w="1154" w:type="dxa"/>
+            <w:tcW w:w="1345" w:type="dxa"/>
             <w:tcBorders>
               <w:bottom w:val="dashed" w:sz="4" w:space="0" w:color="auto"/>
             </w:tcBorders>
@@ -2204,7 +2260,7 @@
         </w:tc>
         <w:tc>
           <w:tcPr>
-            <w:tcW w:w="1155" w:type="dxa"/>
+            <w:tcW w:w="1346" w:type="dxa"/>
             <w:tcBorders>
               <w:bottom w:val="dashed" w:sz="4" w:space="0" w:color="auto"/>
             </w:tcBorders>
@@ -2233,7 +2289,7 @@
       <w:tr>
         <w:tc>
           <w:tcPr>
-            <w:tcW w:w="1252" w:type="dxa"/>
+            <w:tcW w:w="1276" w:type="dxa"/>
             <w:vMerge w:val="restart"/>
             <w:tcBorders>
               <w:top w:val="dashed" w:sz="4" w:space="0" w:color="auto"/>
@@ -2261,7 +2317,7 @@
         </w:tc>
         <w:tc>
           <w:tcPr>
-            <w:tcW w:w="1153" w:type="dxa"/>
+            <w:tcW w:w="1007" w:type="dxa"/>
             <w:tcBorders>
               <w:top w:val="dashed" w:sz="4" w:space="0" w:color="auto"/>
             </w:tcBorders>
@@ -2288,7 +2344,7 @@
         </w:tc>
         <w:tc>
           <w:tcPr>
-            <w:tcW w:w="1154" w:type="dxa"/>
+            <w:tcW w:w="1345" w:type="dxa"/>
             <w:tcBorders>
               <w:top w:val="dashed" w:sz="4" w:space="0" w:color="auto"/>
             </w:tcBorders>
@@ -2299,13 +2355,15 @@
               <w:jc w:val="center"/>
               <w:rPr>
                 <w:rFonts w:ascii="Calibri" w:hAnsi="Calibri" w:cs="Calibri"/>
-                <w:color w:val="000000"/>
-                <w:sz w:val="18"/>
-              </w:rPr>
-            </w:pPr>
-            <w:r>
-              <w:rPr>
-                <w:rFonts w:ascii="Calibri" w:hAnsi="Calibri" w:cs="Calibri"/>
+                <w:b/>
+                <w:color w:val="000000"/>
+                <w:sz w:val="18"/>
+              </w:rPr>
+            </w:pPr>
+            <w:r>
+              <w:rPr>
+                <w:rFonts w:ascii="Calibri" w:hAnsi="Calibri" w:cs="Calibri"/>
+                <w:b/>
                 <w:color w:val="000000"/>
                 <w:sz w:val="18"/>
               </w:rPr>
@@ -2315,7 +2373,7 @@
         </w:tc>
         <w:tc>
           <w:tcPr>
-            <w:tcW w:w="1154" w:type="dxa"/>
+            <w:tcW w:w="1345" w:type="dxa"/>
             <w:tcBorders>
               <w:top w:val="dashed" w:sz="4" w:space="0" w:color="auto"/>
             </w:tcBorders>
@@ -2326,13 +2384,15 @@
               <w:jc w:val="center"/>
               <w:rPr>
                 <w:rFonts w:ascii="Calibri" w:hAnsi="Calibri" w:cs="Calibri"/>
-                <w:color w:val="000000"/>
-                <w:sz w:val="18"/>
-              </w:rPr>
-            </w:pPr>
-            <w:r>
-              <w:rPr>
-                <w:rFonts w:ascii="Calibri" w:hAnsi="Calibri" w:cs="Calibri"/>
+                <w:b/>
+                <w:color w:val="000000"/>
+                <w:sz w:val="18"/>
+              </w:rPr>
+            </w:pPr>
+            <w:r>
+              <w:rPr>
+                <w:rFonts w:ascii="Calibri" w:hAnsi="Calibri" w:cs="Calibri"/>
+                <w:b/>
                 <w:color w:val="000000"/>
                 <w:sz w:val="18"/>
               </w:rPr>
@@ -2342,7 +2402,7 @@
         </w:tc>
         <w:tc>
           <w:tcPr>
-            <w:tcW w:w="1154" w:type="dxa"/>
+            <w:tcW w:w="1345" w:type="dxa"/>
             <w:tcBorders>
               <w:top w:val="dashed" w:sz="4" w:space="0" w:color="auto"/>
             </w:tcBorders>
@@ -2353,13 +2413,15 @@
               <w:jc w:val="center"/>
               <w:rPr>
                 <w:rFonts w:ascii="Calibri" w:hAnsi="Calibri" w:cs="Calibri"/>
-                <w:color w:val="000000"/>
-                <w:sz w:val="18"/>
-              </w:rPr>
-            </w:pPr>
-            <w:r>
-              <w:rPr>
-                <w:rFonts w:ascii="Calibri" w:hAnsi="Calibri" w:cs="Calibri"/>
+                <w:b/>
+                <w:color w:val="000000"/>
+                <w:sz w:val="18"/>
+              </w:rPr>
+            </w:pPr>
+            <w:r>
+              <w:rPr>
+                <w:rFonts w:ascii="Calibri" w:hAnsi="Calibri" w:cs="Calibri"/>
+                <w:b/>
                 <w:color w:val="000000"/>
                 <w:sz w:val="18"/>
               </w:rPr>
@@ -2369,7 +2431,7 @@
         </w:tc>
         <w:tc>
           <w:tcPr>
-            <w:tcW w:w="1155" w:type="dxa"/>
+            <w:tcW w:w="1345" w:type="dxa"/>
             <w:tcBorders>
               <w:top w:val="dashed" w:sz="4" w:space="0" w:color="auto"/>
             </w:tcBorders>
@@ -2380,13 +2442,15 @@
               <w:jc w:val="center"/>
               <w:rPr>
                 <w:rFonts w:ascii="Calibri" w:hAnsi="Calibri" w:cs="Calibri"/>
-                <w:color w:val="000000"/>
-                <w:sz w:val="18"/>
-              </w:rPr>
-            </w:pPr>
-            <w:r>
-              <w:rPr>
-                <w:rFonts w:ascii="Calibri" w:hAnsi="Calibri" w:cs="Calibri"/>
+                <w:b/>
+                <w:color w:val="000000"/>
+                <w:sz w:val="18"/>
+              </w:rPr>
+            </w:pPr>
+            <w:r>
+              <w:rPr>
+                <w:rFonts w:ascii="Calibri" w:hAnsi="Calibri" w:cs="Calibri"/>
+                <w:b/>
                 <w:color w:val="000000"/>
                 <w:sz w:val="18"/>
               </w:rPr>
@@ -2396,7 +2460,7 @@
         </w:tc>
         <w:tc>
           <w:tcPr>
-            <w:tcW w:w="1154" w:type="dxa"/>
+            <w:tcW w:w="1346" w:type="dxa"/>
             <w:tcBorders>
               <w:top w:val="dashed" w:sz="4" w:space="0" w:color="auto"/>
             </w:tcBorders>
@@ -2423,7 +2487,7 @@
         </w:tc>
         <w:tc>
           <w:tcPr>
-            <w:tcW w:w="1154" w:type="dxa"/>
+            <w:tcW w:w="1345" w:type="dxa"/>
             <w:tcBorders>
               <w:top w:val="dashed" w:sz="4" w:space="0" w:color="auto"/>
             </w:tcBorders>
@@ -2434,13 +2498,15 @@
               <w:jc w:val="center"/>
               <w:rPr>
                 <w:rFonts w:ascii="Calibri" w:hAnsi="Calibri" w:cs="Calibri"/>
-                <w:color w:val="000000"/>
-                <w:sz w:val="18"/>
-              </w:rPr>
-            </w:pPr>
-            <w:r>
-              <w:rPr>
-                <w:rFonts w:ascii="Calibri" w:hAnsi="Calibri" w:cs="Calibri"/>
+                <w:b/>
+                <w:color w:val="000000"/>
+                <w:sz w:val="18"/>
+              </w:rPr>
+            </w:pPr>
+            <w:r>
+              <w:rPr>
+                <w:rFonts w:ascii="Calibri" w:hAnsi="Calibri" w:cs="Calibri"/>
+                <w:b/>
                 <w:color w:val="000000"/>
                 <w:sz w:val="18"/>
               </w:rPr>
@@ -2450,7 +2516,7 @@
         </w:tc>
         <w:tc>
           <w:tcPr>
-            <w:tcW w:w="1155" w:type="dxa"/>
+            <w:tcW w:w="1345" w:type="dxa"/>
             <w:tcBorders>
               <w:top w:val="dashed" w:sz="4" w:space="0" w:color="auto"/>
             </w:tcBorders>
@@ -2461,13 +2527,15 @@
               <w:jc w:val="center"/>
               <w:rPr>
                 <w:rFonts w:ascii="Calibri" w:hAnsi="Calibri" w:cs="Calibri"/>
-                <w:color w:val="000000"/>
-                <w:sz w:val="18"/>
-              </w:rPr>
-            </w:pPr>
-            <w:r>
-              <w:rPr>
-                <w:rFonts w:ascii="Calibri" w:hAnsi="Calibri" w:cs="Calibri"/>
+                <w:b/>
+                <w:color w:val="000000"/>
+                <w:sz w:val="18"/>
+              </w:rPr>
+            </w:pPr>
+            <w:r>
+              <w:rPr>
+                <w:rFonts w:ascii="Calibri" w:hAnsi="Calibri" w:cs="Calibri"/>
+                <w:b/>
                 <w:color w:val="000000"/>
                 <w:sz w:val="18"/>
               </w:rPr>
@@ -2477,7 +2545,7 @@
         </w:tc>
         <w:tc>
           <w:tcPr>
-            <w:tcW w:w="1154" w:type="dxa"/>
+            <w:tcW w:w="1345" w:type="dxa"/>
             <w:tcBorders>
               <w:top w:val="dashed" w:sz="4" w:space="0" w:color="auto"/>
             </w:tcBorders>
@@ -2504,7 +2572,7 @@
         </w:tc>
         <w:tc>
           <w:tcPr>
-            <w:tcW w:w="1154" w:type="dxa"/>
+            <w:tcW w:w="1345" w:type="dxa"/>
             <w:tcBorders>
               <w:top w:val="dashed" w:sz="4" w:space="0" w:color="auto"/>
             </w:tcBorders>
@@ -2515,13 +2583,15 @@
               <w:jc w:val="center"/>
               <w:rPr>
                 <w:rFonts w:ascii="Calibri" w:hAnsi="Calibri" w:cs="Calibri"/>
-                <w:color w:val="000000"/>
-                <w:sz w:val="18"/>
-              </w:rPr>
-            </w:pPr>
-            <w:r>
-              <w:rPr>
-                <w:rFonts w:ascii="Calibri" w:hAnsi="Calibri" w:cs="Calibri"/>
+                <w:b/>
+                <w:color w:val="000000"/>
+                <w:sz w:val="18"/>
+              </w:rPr>
+            </w:pPr>
+            <w:r>
+              <w:rPr>
+                <w:rFonts w:ascii="Calibri" w:hAnsi="Calibri" w:cs="Calibri"/>
+                <w:b/>
                 <w:color w:val="000000"/>
                 <w:sz w:val="18"/>
               </w:rPr>
@@ -2531,7 +2601,7 @@
         </w:tc>
         <w:tc>
           <w:tcPr>
-            <w:tcW w:w="1155" w:type="dxa"/>
+            <w:tcW w:w="1346" w:type="dxa"/>
             <w:tcBorders>
               <w:top w:val="dashed" w:sz="4" w:space="0" w:color="auto"/>
             </w:tcBorders>
@@ -2560,7 +2630,7 @@
       <w:tr>
         <w:tc>
           <w:tcPr>
-            <w:tcW w:w="1252" w:type="dxa"/>
+            <w:tcW w:w="1276" w:type="dxa"/>
             <w:vMerge/>
             <w:vAlign w:val="center"/>
           </w:tcPr>
@@ -2577,7 +2647,7 @@
         </w:tc>
         <w:tc>
           <w:tcPr>
-            <w:tcW w:w="1153" w:type="dxa"/>
+            <w:tcW w:w="1007" w:type="dxa"/>
             <w:vAlign w:val="center"/>
           </w:tcPr>
           <w:p>
@@ -2603,7 +2673,7 @@
         </w:tc>
         <w:tc>
           <w:tcPr>
-            <w:tcW w:w="1154" w:type="dxa"/>
+            <w:tcW w:w="1345" w:type="dxa"/>
             <w:vAlign w:val="center"/>
           </w:tcPr>
           <w:p>
@@ -2627,21 +2697,23 @@
         </w:tc>
         <w:tc>
           <w:tcPr>
-            <w:tcW w:w="1154" w:type="dxa"/>
-            <w:vAlign w:val="center"/>
-          </w:tcPr>
-          <w:p>
-            <w:pPr>
-              <w:jc w:val="center"/>
-              <w:rPr>
-                <w:rFonts w:ascii="Calibri" w:hAnsi="Calibri" w:cs="Calibri"/>
-                <w:color w:val="000000"/>
-                <w:sz w:val="18"/>
-              </w:rPr>
-            </w:pPr>
-            <w:r>
-              <w:rPr>
-                <w:rFonts w:ascii="Calibri" w:hAnsi="Calibri" w:cs="Calibri"/>
+            <w:tcW w:w="1345" w:type="dxa"/>
+            <w:vAlign w:val="center"/>
+          </w:tcPr>
+          <w:p>
+            <w:pPr>
+              <w:jc w:val="center"/>
+              <w:rPr>
+                <w:rFonts w:ascii="Calibri" w:hAnsi="Calibri" w:cs="Calibri"/>
+                <w:b/>
+                <w:color w:val="000000"/>
+                <w:sz w:val="18"/>
+              </w:rPr>
+            </w:pPr>
+            <w:r>
+              <w:rPr>
+                <w:rFonts w:ascii="Calibri" w:hAnsi="Calibri" w:cs="Calibri"/>
+                <w:b/>
                 <w:color w:val="000000"/>
                 <w:sz w:val="18"/>
               </w:rPr>
@@ -2651,21 +2723,23 @@
         </w:tc>
         <w:tc>
           <w:tcPr>
-            <w:tcW w:w="1154" w:type="dxa"/>
-            <w:vAlign w:val="center"/>
-          </w:tcPr>
-          <w:p>
-            <w:pPr>
-              <w:jc w:val="center"/>
-              <w:rPr>
-                <w:rFonts w:ascii="Calibri" w:hAnsi="Calibri" w:cs="Calibri"/>
-                <w:color w:val="000000"/>
-                <w:sz w:val="18"/>
-              </w:rPr>
-            </w:pPr>
-            <w:r>
-              <w:rPr>
-                <w:rFonts w:ascii="Calibri" w:hAnsi="Calibri" w:cs="Calibri"/>
+            <w:tcW w:w="1345" w:type="dxa"/>
+            <w:vAlign w:val="center"/>
+          </w:tcPr>
+          <w:p>
+            <w:pPr>
+              <w:jc w:val="center"/>
+              <w:rPr>
+                <w:rFonts w:ascii="Calibri" w:hAnsi="Calibri" w:cs="Calibri"/>
+                <w:b/>
+                <w:color w:val="000000"/>
+                <w:sz w:val="18"/>
+              </w:rPr>
+            </w:pPr>
+            <w:r>
+              <w:rPr>
+                <w:rFonts w:ascii="Calibri" w:hAnsi="Calibri" w:cs="Calibri"/>
+                <w:b/>
                 <w:color w:val="000000"/>
                 <w:sz w:val="18"/>
               </w:rPr>
@@ -2675,7 +2749,7 @@
         </w:tc>
         <w:tc>
           <w:tcPr>
-            <w:tcW w:w="1155" w:type="dxa"/>
+            <w:tcW w:w="1345" w:type="dxa"/>
             <w:vAlign w:val="center"/>
           </w:tcPr>
           <w:p>
@@ -2699,7 +2773,7 @@
         </w:tc>
         <w:tc>
           <w:tcPr>
-            <w:tcW w:w="1154" w:type="dxa"/>
+            <w:tcW w:w="1346" w:type="dxa"/>
             <w:vAlign w:val="center"/>
           </w:tcPr>
           <w:p>
@@ -2723,7 +2797,7 @@
         </w:tc>
         <w:tc>
           <w:tcPr>
-            <w:tcW w:w="1154" w:type="dxa"/>
+            <w:tcW w:w="1345" w:type="dxa"/>
             <w:vAlign w:val="center"/>
           </w:tcPr>
           <w:p>
@@ -2747,21 +2821,23 @@
         </w:tc>
         <w:tc>
           <w:tcPr>
-            <w:tcW w:w="1155" w:type="dxa"/>
-            <w:vAlign w:val="center"/>
-          </w:tcPr>
-          <w:p>
-            <w:pPr>
-              <w:jc w:val="center"/>
-              <w:rPr>
-                <w:rFonts w:ascii="Calibri" w:hAnsi="Calibri" w:cs="Calibri"/>
-                <w:color w:val="000000"/>
-                <w:sz w:val="18"/>
-              </w:rPr>
-            </w:pPr>
-            <w:r>
-              <w:rPr>
-                <w:rFonts w:ascii="Calibri" w:hAnsi="Calibri" w:cs="Calibri"/>
+            <w:tcW w:w="1345" w:type="dxa"/>
+            <w:vAlign w:val="center"/>
+          </w:tcPr>
+          <w:p>
+            <w:pPr>
+              <w:jc w:val="center"/>
+              <w:rPr>
+                <w:rFonts w:ascii="Calibri" w:hAnsi="Calibri" w:cs="Calibri"/>
+                <w:b/>
+                <w:color w:val="000000"/>
+                <w:sz w:val="18"/>
+              </w:rPr>
+            </w:pPr>
+            <w:r>
+              <w:rPr>
+                <w:rFonts w:ascii="Calibri" w:hAnsi="Calibri" w:cs="Calibri"/>
+                <w:b/>
                 <w:color w:val="000000"/>
                 <w:sz w:val="18"/>
               </w:rPr>
@@ -2771,21 +2847,23 @@
         </w:tc>
         <w:tc>
           <w:tcPr>
-            <w:tcW w:w="1154" w:type="dxa"/>
-            <w:vAlign w:val="center"/>
-          </w:tcPr>
-          <w:p>
-            <w:pPr>
-              <w:jc w:val="center"/>
-              <w:rPr>
-                <w:rFonts w:ascii="Calibri" w:hAnsi="Calibri" w:cs="Calibri"/>
-                <w:color w:val="000000"/>
-                <w:sz w:val="18"/>
-              </w:rPr>
-            </w:pPr>
-            <w:r>
-              <w:rPr>
-                <w:rFonts w:ascii="Calibri" w:hAnsi="Calibri" w:cs="Calibri"/>
+            <w:tcW w:w="1345" w:type="dxa"/>
+            <w:vAlign w:val="center"/>
+          </w:tcPr>
+          <w:p>
+            <w:pPr>
+              <w:jc w:val="center"/>
+              <w:rPr>
+                <w:rFonts w:ascii="Calibri" w:hAnsi="Calibri" w:cs="Calibri"/>
+                <w:b/>
+                <w:color w:val="000000"/>
+                <w:sz w:val="18"/>
+              </w:rPr>
+            </w:pPr>
+            <w:r>
+              <w:rPr>
+                <w:rFonts w:ascii="Calibri" w:hAnsi="Calibri" w:cs="Calibri"/>
+                <w:b/>
                 <w:color w:val="000000"/>
                 <w:sz w:val="18"/>
               </w:rPr>
@@ -2795,7 +2873,7 @@
         </w:tc>
         <w:tc>
           <w:tcPr>
-            <w:tcW w:w="1154" w:type="dxa"/>
+            <w:tcW w:w="1345" w:type="dxa"/>
             <w:vAlign w:val="center"/>
           </w:tcPr>
           <w:p>
@@ -2819,7 +2897,7 @@
         </w:tc>
         <w:tc>
           <w:tcPr>
-            <w:tcW w:w="1155" w:type="dxa"/>
+            <w:tcW w:w="1346" w:type="dxa"/>
             <w:vAlign w:val="center"/>
           </w:tcPr>
           <w:p>
@@ -2845,7 +2923,7 @@
       <w:tr>
         <w:tc>
           <w:tcPr>
-            <w:tcW w:w="1252" w:type="dxa"/>
+            <w:tcW w:w="1276" w:type="dxa"/>
             <w:vMerge/>
             <w:tcBorders>
               <w:bottom w:val="dashed" w:sz="4" w:space="0" w:color="auto"/>
@@ -2865,7 +2943,7 @@
         </w:tc>
         <w:tc>
           <w:tcPr>
-            <w:tcW w:w="1153" w:type="dxa"/>
+            <w:tcW w:w="1007" w:type="dxa"/>
             <w:tcBorders>
               <w:bottom w:val="dashed" w:sz="4" w:space="0" w:color="auto"/>
             </w:tcBorders>
@@ -2892,7 +2970,7 @@
         </w:tc>
         <w:tc>
           <w:tcPr>
-            <w:tcW w:w="1154" w:type="dxa"/>
+            <w:tcW w:w="1345" w:type="dxa"/>
             <w:tcBorders>
               <w:bottom w:val="dashed" w:sz="4" w:space="0" w:color="auto"/>
             </w:tcBorders>
@@ -2919,7 +2997,7 @@
         </w:tc>
         <w:tc>
           <w:tcPr>
-            <w:tcW w:w="1154" w:type="dxa"/>
+            <w:tcW w:w="1345" w:type="dxa"/>
             <w:tcBorders>
               <w:bottom w:val="dashed" w:sz="4" w:space="0" w:color="auto"/>
             </w:tcBorders>
@@ -2946,7 +3024,7 @@
         </w:tc>
         <w:tc>
           <w:tcPr>
-            <w:tcW w:w="1154" w:type="dxa"/>
+            <w:tcW w:w="1345" w:type="dxa"/>
             <w:tcBorders>
               <w:bottom w:val="dashed" w:sz="4" w:space="0" w:color="auto"/>
             </w:tcBorders>
@@ -2957,13 +3035,15 @@
               <w:jc w:val="center"/>
               <w:rPr>
                 <w:rFonts w:ascii="Calibri" w:hAnsi="Calibri" w:cs="Calibri"/>
-                <w:color w:val="000000"/>
-                <w:sz w:val="18"/>
-              </w:rPr>
-            </w:pPr>
-            <w:r>
-              <w:rPr>
-                <w:rFonts w:ascii="Calibri" w:hAnsi="Calibri" w:cs="Calibri"/>
+                <w:b/>
+                <w:color w:val="000000"/>
+                <w:sz w:val="18"/>
+              </w:rPr>
+            </w:pPr>
+            <w:r>
+              <w:rPr>
+                <w:rFonts w:ascii="Calibri" w:hAnsi="Calibri" w:cs="Calibri"/>
+                <w:b/>
                 <w:color w:val="000000"/>
                 <w:sz w:val="18"/>
               </w:rPr>
@@ -2973,7 +3053,7 @@
         </w:tc>
         <w:tc>
           <w:tcPr>
-            <w:tcW w:w="1155" w:type="dxa"/>
+            <w:tcW w:w="1345" w:type="dxa"/>
             <w:tcBorders>
               <w:bottom w:val="dashed" w:sz="4" w:space="0" w:color="auto"/>
             </w:tcBorders>
@@ -3000,7 +3080,7 @@
         </w:tc>
         <w:tc>
           <w:tcPr>
-            <w:tcW w:w="1154" w:type="dxa"/>
+            <w:tcW w:w="1346" w:type="dxa"/>
             <w:tcBorders>
               <w:bottom w:val="dashed" w:sz="4" w:space="0" w:color="auto"/>
             </w:tcBorders>
@@ -3027,7 +3107,7 @@
         </w:tc>
         <w:tc>
           <w:tcPr>
-            <w:tcW w:w="1154" w:type="dxa"/>
+            <w:tcW w:w="1345" w:type="dxa"/>
             <w:tcBorders>
               <w:bottom w:val="dashed" w:sz="4" w:space="0" w:color="auto"/>
             </w:tcBorders>
@@ -3038,13 +3118,15 @@
               <w:jc w:val="center"/>
               <w:rPr>
                 <w:rFonts w:ascii="Calibri" w:hAnsi="Calibri" w:cs="Calibri"/>
-                <w:color w:val="000000"/>
-                <w:sz w:val="18"/>
-              </w:rPr>
-            </w:pPr>
-            <w:r>
-              <w:rPr>
-                <w:rFonts w:ascii="Calibri" w:hAnsi="Calibri" w:cs="Calibri"/>
+                <w:b/>
+                <w:color w:val="000000"/>
+                <w:sz w:val="18"/>
+              </w:rPr>
+            </w:pPr>
+            <w:r>
+              <w:rPr>
+                <w:rFonts w:ascii="Calibri" w:hAnsi="Calibri" w:cs="Calibri"/>
+                <w:b/>
                 <w:color w:val="000000"/>
                 <w:sz w:val="18"/>
               </w:rPr>
@@ -3054,7 +3136,7 @@
         </w:tc>
         <w:tc>
           <w:tcPr>
-            <w:tcW w:w="1155" w:type="dxa"/>
+            <w:tcW w:w="1345" w:type="dxa"/>
             <w:tcBorders>
               <w:bottom w:val="dashed" w:sz="4" w:space="0" w:color="auto"/>
             </w:tcBorders>
@@ -3065,13 +3147,15 @@
               <w:jc w:val="center"/>
               <w:rPr>
                 <w:rFonts w:ascii="Calibri" w:hAnsi="Calibri" w:cs="Calibri"/>
-                <w:color w:val="000000"/>
-                <w:sz w:val="18"/>
-              </w:rPr>
-            </w:pPr>
-            <w:r>
-              <w:rPr>
-                <w:rFonts w:ascii="Calibri" w:hAnsi="Calibri" w:cs="Calibri"/>
+                <w:b/>
+                <w:color w:val="000000"/>
+                <w:sz w:val="18"/>
+              </w:rPr>
+            </w:pPr>
+            <w:r>
+              <w:rPr>
+                <w:rFonts w:ascii="Calibri" w:hAnsi="Calibri" w:cs="Calibri"/>
+                <w:b/>
                 <w:color w:val="000000"/>
                 <w:sz w:val="18"/>
               </w:rPr>
@@ -3081,7 +3165,7 @@
         </w:tc>
         <w:tc>
           <w:tcPr>
-            <w:tcW w:w="1154" w:type="dxa"/>
+            <w:tcW w:w="1345" w:type="dxa"/>
             <w:tcBorders>
               <w:bottom w:val="dashed" w:sz="4" w:space="0" w:color="auto"/>
             </w:tcBorders>
@@ -3108,7 +3192,7 @@
         </w:tc>
         <w:tc>
           <w:tcPr>
-            <w:tcW w:w="1154" w:type="dxa"/>
+            <w:tcW w:w="1345" w:type="dxa"/>
             <w:tcBorders>
               <w:bottom w:val="dashed" w:sz="4" w:space="0" w:color="auto"/>
             </w:tcBorders>
@@ -3119,13 +3203,15 @@
               <w:jc w:val="center"/>
               <w:rPr>
                 <w:rFonts w:ascii="Calibri" w:hAnsi="Calibri" w:cs="Calibri"/>
-                <w:color w:val="000000"/>
-                <w:sz w:val="18"/>
-              </w:rPr>
-            </w:pPr>
-            <w:r>
-              <w:rPr>
-                <w:rFonts w:ascii="Calibri" w:hAnsi="Calibri" w:cs="Calibri"/>
+                <w:b/>
+                <w:color w:val="000000"/>
+                <w:sz w:val="18"/>
+              </w:rPr>
+            </w:pPr>
+            <w:r>
+              <w:rPr>
+                <w:rFonts w:ascii="Calibri" w:hAnsi="Calibri" w:cs="Calibri"/>
+                <w:b/>
                 <w:color w:val="000000"/>
                 <w:sz w:val="18"/>
               </w:rPr>
@@ -3135,7 +3221,7 @@
         </w:tc>
         <w:tc>
           <w:tcPr>
-            <w:tcW w:w="1155" w:type="dxa"/>
+            <w:tcW w:w="1346" w:type="dxa"/>
             <w:tcBorders>
               <w:bottom w:val="dashed" w:sz="4" w:space="0" w:color="auto"/>
             </w:tcBorders>
@@ -3146,13 +3232,15 @@
               <w:jc w:val="center"/>
               <w:rPr>
                 <w:rFonts w:ascii="Calibri" w:hAnsi="Calibri" w:cs="Calibri"/>
-                <w:color w:val="000000"/>
-                <w:sz w:val="18"/>
-              </w:rPr>
-            </w:pPr>
-            <w:r>
-              <w:rPr>
-                <w:rFonts w:ascii="Calibri" w:hAnsi="Calibri" w:cs="Calibri"/>
+                <w:b/>
+                <w:color w:val="000000"/>
+                <w:sz w:val="18"/>
+              </w:rPr>
+            </w:pPr>
+            <w:r>
+              <w:rPr>
+                <w:rFonts w:ascii="Calibri" w:hAnsi="Calibri" w:cs="Calibri"/>
+                <w:b/>
                 <w:color w:val="000000"/>
                 <w:sz w:val="18"/>
               </w:rPr>
@@ -3164,7 +3252,7 @@
       <w:tr>
         <w:tc>
           <w:tcPr>
-            <w:tcW w:w="1252" w:type="dxa"/>
+            <w:tcW w:w="1276" w:type="dxa"/>
             <w:vMerge w:val="restart"/>
             <w:tcBorders>
               <w:top w:val="dashed" w:sz="4" w:space="0" w:color="auto"/>
@@ -3192,7 +3280,7 @@
         </w:tc>
         <w:tc>
           <w:tcPr>
-            <w:tcW w:w="1153" w:type="dxa"/>
+            <w:tcW w:w="1007" w:type="dxa"/>
             <w:tcBorders>
               <w:top w:val="dashed" w:sz="4" w:space="0" w:color="auto"/>
             </w:tcBorders>
@@ -3219,7 +3307,7 @@
         </w:tc>
         <w:tc>
           <w:tcPr>
-            <w:tcW w:w="1154" w:type="dxa"/>
+            <w:tcW w:w="1345" w:type="dxa"/>
             <w:tcBorders>
               <w:top w:val="dashed" w:sz="4" w:space="0" w:color="auto"/>
             </w:tcBorders>
@@ -3246,7 +3334,7 @@
         </w:tc>
         <w:tc>
           <w:tcPr>
-            <w:tcW w:w="1154" w:type="dxa"/>
+            <w:tcW w:w="1345" w:type="dxa"/>
             <w:tcBorders>
               <w:top w:val="dashed" w:sz="4" w:space="0" w:color="auto"/>
             </w:tcBorders>
@@ -3257,13 +3345,15 @@
               <w:jc w:val="center"/>
               <w:rPr>
                 <w:rFonts w:ascii="Calibri" w:hAnsi="Calibri" w:cs="Calibri"/>
-                <w:color w:val="000000"/>
-                <w:sz w:val="18"/>
-              </w:rPr>
-            </w:pPr>
-            <w:r>
-              <w:rPr>
-                <w:rFonts w:ascii="Calibri" w:hAnsi="Calibri" w:cs="Calibri"/>
+                <w:b/>
+                <w:color w:val="000000"/>
+                <w:sz w:val="18"/>
+              </w:rPr>
+            </w:pPr>
+            <w:r>
+              <w:rPr>
+                <w:rFonts w:ascii="Calibri" w:hAnsi="Calibri" w:cs="Calibri"/>
+                <w:b/>
                 <w:color w:val="000000"/>
                 <w:sz w:val="18"/>
               </w:rPr>
@@ -3273,7 +3363,7 @@
         </w:tc>
         <w:tc>
           <w:tcPr>
-            <w:tcW w:w="1154" w:type="dxa"/>
+            <w:tcW w:w="1345" w:type="dxa"/>
             <w:tcBorders>
               <w:top w:val="dashed" w:sz="4" w:space="0" w:color="auto"/>
             </w:tcBorders>
@@ -3300,7 +3390,7 @@
         </w:tc>
         <w:tc>
           <w:tcPr>
-            <w:tcW w:w="1155" w:type="dxa"/>
+            <w:tcW w:w="1345" w:type="dxa"/>
             <w:tcBorders>
               <w:top w:val="dashed" w:sz="4" w:space="0" w:color="auto"/>
             </w:tcBorders>
@@ -3327,7 +3417,7 @@
         </w:tc>
         <w:tc>
           <w:tcPr>
-            <w:tcW w:w="1154" w:type="dxa"/>
+            <w:tcW w:w="1346" w:type="dxa"/>
             <w:tcBorders>
               <w:top w:val="dashed" w:sz="4" w:space="0" w:color="auto"/>
             </w:tcBorders>
@@ -3338,13 +3428,15 @@
               <w:jc w:val="center"/>
               <w:rPr>
                 <w:rFonts w:ascii="Calibri" w:hAnsi="Calibri" w:cs="Calibri"/>
-                <w:color w:val="000000"/>
-                <w:sz w:val="18"/>
-              </w:rPr>
-            </w:pPr>
-            <w:r>
-              <w:rPr>
-                <w:rFonts w:ascii="Calibri" w:hAnsi="Calibri" w:cs="Calibri"/>
+                <w:b/>
+                <w:color w:val="000000"/>
+                <w:sz w:val="18"/>
+              </w:rPr>
+            </w:pPr>
+            <w:r>
+              <w:rPr>
+                <w:rFonts w:ascii="Calibri" w:hAnsi="Calibri" w:cs="Calibri"/>
+                <w:b/>
                 <w:color w:val="000000"/>
                 <w:sz w:val="18"/>
               </w:rPr>
@@ -3354,7 +3446,7 @@
         </w:tc>
         <w:tc>
           <w:tcPr>
-            <w:tcW w:w="1154" w:type="dxa"/>
+            <w:tcW w:w="1345" w:type="dxa"/>
             <w:tcBorders>
               <w:top w:val="dashed" w:sz="4" w:space="0" w:color="auto"/>
             </w:tcBorders>
@@ -3381,7 +3473,7 @@
         </w:tc>
         <w:tc>
           <w:tcPr>
-            <w:tcW w:w="1155" w:type="dxa"/>
+            <w:tcW w:w="1345" w:type="dxa"/>
             <w:tcBorders>
               <w:top w:val="dashed" w:sz="4" w:space="0" w:color="auto"/>
             </w:tcBorders>
@@ -3408,7 +3500,7 @@
         </w:tc>
         <w:tc>
           <w:tcPr>
-            <w:tcW w:w="1154" w:type="dxa"/>
+            <w:tcW w:w="1345" w:type="dxa"/>
             <w:tcBorders>
               <w:top w:val="dashed" w:sz="4" w:space="0" w:color="auto"/>
             </w:tcBorders>
@@ -3435,7 +3527,7 @@
         </w:tc>
         <w:tc>
           <w:tcPr>
-            <w:tcW w:w="1154" w:type="dxa"/>
+            <w:tcW w:w="1345" w:type="dxa"/>
             <w:tcBorders>
               <w:top w:val="dashed" w:sz="4" w:space="0" w:color="auto"/>
             </w:tcBorders>
@@ -3446,13 +3538,15 @@
               <w:jc w:val="center"/>
               <w:rPr>
                 <w:rFonts w:ascii="Calibri" w:hAnsi="Calibri" w:cs="Calibri"/>
-                <w:color w:val="000000"/>
-                <w:sz w:val="18"/>
-              </w:rPr>
-            </w:pPr>
-            <w:r>
-              <w:rPr>
-                <w:rFonts w:ascii="Calibri" w:hAnsi="Calibri" w:cs="Calibri"/>
+                <w:b/>
+                <w:color w:val="000000"/>
+                <w:sz w:val="18"/>
+              </w:rPr>
+            </w:pPr>
+            <w:r>
+              <w:rPr>
+                <w:rFonts w:ascii="Calibri" w:hAnsi="Calibri" w:cs="Calibri"/>
+                <w:b/>
                 <w:color w:val="000000"/>
                 <w:sz w:val="18"/>
               </w:rPr>
@@ -3462,7 +3556,7 @@
         </w:tc>
         <w:tc>
           <w:tcPr>
-            <w:tcW w:w="1155" w:type="dxa"/>
+            <w:tcW w:w="1346" w:type="dxa"/>
             <w:tcBorders>
               <w:top w:val="dashed" w:sz="4" w:space="0" w:color="auto"/>
             </w:tcBorders>
@@ -3473,13 +3567,15 @@
               <w:jc w:val="center"/>
               <w:rPr>
                 <w:rFonts w:ascii="Calibri" w:hAnsi="Calibri" w:cs="Calibri"/>
-                <w:color w:val="000000"/>
-                <w:sz w:val="18"/>
-              </w:rPr>
-            </w:pPr>
-            <w:r>
-              <w:rPr>
-                <w:rFonts w:ascii="Calibri" w:hAnsi="Calibri" w:cs="Calibri"/>
+                <w:b/>
+                <w:color w:val="000000"/>
+                <w:sz w:val="18"/>
+              </w:rPr>
+            </w:pPr>
+            <w:r>
+              <w:rPr>
+                <w:rFonts w:ascii="Calibri" w:hAnsi="Calibri" w:cs="Calibri"/>
+                <w:b/>
                 <w:color w:val="000000"/>
                 <w:sz w:val="18"/>
               </w:rPr>
@@ -3491,7 +3587,7 @@
       <w:tr>
         <w:tc>
           <w:tcPr>
-            <w:tcW w:w="1252" w:type="dxa"/>
+            <w:tcW w:w="1276" w:type="dxa"/>
             <w:vMerge/>
             <w:vAlign w:val="center"/>
           </w:tcPr>
@@ -3508,7 +3604,7 @@
         </w:tc>
         <w:tc>
           <w:tcPr>
-            <w:tcW w:w="1153" w:type="dxa"/>
+            <w:tcW w:w="1007" w:type="dxa"/>
             <w:vAlign w:val="center"/>
           </w:tcPr>
           <w:p>
@@ -3534,7 +3630,7 @@
         </w:tc>
         <w:tc>
           <w:tcPr>
-            <w:tcW w:w="1154" w:type="dxa"/>
+            <w:tcW w:w="1345" w:type="dxa"/>
             <w:vAlign w:val="center"/>
           </w:tcPr>
           <w:p>
@@ -3558,21 +3654,23 @@
         </w:tc>
         <w:tc>
           <w:tcPr>
-            <w:tcW w:w="1154" w:type="dxa"/>
-            <w:vAlign w:val="center"/>
-          </w:tcPr>
-          <w:p>
-            <w:pPr>
-              <w:jc w:val="center"/>
-              <w:rPr>
-                <w:rFonts w:ascii="Calibri" w:hAnsi="Calibri" w:cs="Calibri"/>
-                <w:color w:val="000000"/>
-                <w:sz w:val="18"/>
-              </w:rPr>
-            </w:pPr>
-            <w:r>
-              <w:rPr>
-                <w:rFonts w:ascii="Calibri" w:hAnsi="Calibri" w:cs="Calibri"/>
+            <w:tcW w:w="1345" w:type="dxa"/>
+            <w:vAlign w:val="center"/>
+          </w:tcPr>
+          <w:p>
+            <w:pPr>
+              <w:jc w:val="center"/>
+              <w:rPr>
+                <w:rFonts w:ascii="Calibri" w:hAnsi="Calibri" w:cs="Calibri"/>
+                <w:b/>
+                <w:color w:val="000000"/>
+                <w:sz w:val="18"/>
+              </w:rPr>
+            </w:pPr>
+            <w:r>
+              <w:rPr>
+                <w:rFonts w:ascii="Calibri" w:hAnsi="Calibri" w:cs="Calibri"/>
+                <w:b/>
                 <w:color w:val="000000"/>
                 <w:sz w:val="18"/>
               </w:rPr>
@@ -3582,7 +3680,7 @@
         </w:tc>
         <w:tc>
           <w:tcPr>
-            <w:tcW w:w="1154" w:type="dxa"/>
+            <w:tcW w:w="1345" w:type="dxa"/>
             <w:vAlign w:val="center"/>
           </w:tcPr>
           <w:p>
@@ -3606,7 +3704,7 @@
         </w:tc>
         <w:tc>
           <w:tcPr>
-            <w:tcW w:w="1155" w:type="dxa"/>
+            <w:tcW w:w="1345" w:type="dxa"/>
             <w:vAlign w:val="center"/>
           </w:tcPr>
           <w:p>
@@ -3630,7 +3728,7 @@
         </w:tc>
         <w:tc>
           <w:tcPr>
-            <w:tcW w:w="1154" w:type="dxa"/>
+            <w:tcW w:w="1346" w:type="dxa"/>
             <w:vAlign w:val="center"/>
           </w:tcPr>
           <w:p>
@@ -3654,7 +3752,7 @@
         </w:tc>
         <w:tc>
           <w:tcPr>
-            <w:tcW w:w="1154" w:type="dxa"/>
+            <w:tcW w:w="1345" w:type="dxa"/>
             <w:vAlign w:val="center"/>
           </w:tcPr>
           <w:p>
@@ -3678,7 +3776,7 @@
         </w:tc>
         <w:tc>
           <w:tcPr>
-            <w:tcW w:w="1155" w:type="dxa"/>
+            <w:tcW w:w="1345" w:type="dxa"/>
             <w:vAlign w:val="center"/>
           </w:tcPr>
           <w:p>
@@ -3702,7 +3800,7 @@
         </w:tc>
         <w:tc>
           <w:tcPr>
-            <w:tcW w:w="1154" w:type="dxa"/>
+            <w:tcW w:w="1345" w:type="dxa"/>
             <w:vAlign w:val="center"/>
           </w:tcPr>
           <w:p>
@@ -3726,7 +3824,7 @@
         </w:tc>
         <w:tc>
           <w:tcPr>
-            <w:tcW w:w="1154" w:type="dxa"/>
+            <w:tcW w:w="1345" w:type="dxa"/>
             <w:vAlign w:val="center"/>
           </w:tcPr>
           <w:p>
@@ -3750,7 +3848,7 @@
         </w:tc>
         <w:tc>
           <w:tcPr>
-            <w:tcW w:w="1155" w:type="dxa"/>
+            <w:tcW w:w="1346" w:type="dxa"/>
             <w:vAlign w:val="center"/>
           </w:tcPr>
           <w:p>
@@ -3776,7 +3874,7 @@
       <w:tr>
         <w:tc>
           <w:tcPr>
-            <w:tcW w:w="1252" w:type="dxa"/>
+            <w:tcW w:w="1276" w:type="dxa"/>
             <w:vMerge/>
             <w:tcBorders>
               <w:bottom w:val="single" w:sz="4" w:space="0" w:color="auto"/>
@@ -3796,7 +3894,7 @@
         </w:tc>
         <w:tc>
           <w:tcPr>
-            <w:tcW w:w="1153" w:type="dxa"/>
+            <w:tcW w:w="1007" w:type="dxa"/>
             <w:tcBorders>
               <w:bottom w:val="single" w:sz="4" w:space="0" w:color="auto"/>
             </w:tcBorders>
@@ -3811,21 +3909,270 @@
                 <w:sz w:val="22"/>
               </w:rPr>
             </w:pPr>
+            <w:r>
+              <w:rPr>
+                <w:rFonts w:ascii="Calibri" w:hAnsi="Calibri" w:cs="Calibri"/>
+                <w:color w:val="000000"/>
+                <w:sz w:val="22"/>
+              </w:rPr>
+              <w:t>count</w:t>
+            </w:r>
+          </w:p>
+        </w:tc>
+        <w:tc>
+          <w:tcPr>
+            <w:tcW w:w="1345" w:type="dxa"/>
+            <w:tcBorders>
+              <w:bottom w:val="single" w:sz="4" w:space="0" w:color="auto"/>
+            </w:tcBorders>
+            <w:vAlign w:val="center"/>
+          </w:tcPr>
+          <w:p>
+            <w:pPr>
+              <w:jc w:val="center"/>
+              <w:rPr>
+                <w:rFonts w:ascii="Calibri" w:hAnsi="Calibri" w:cs="Calibri"/>
+                <w:color w:val="000000"/>
+                <w:sz w:val="18"/>
+              </w:rPr>
+            </w:pPr>
+            <w:r>
+              <w:rPr>
+                <w:rFonts w:ascii="Calibri" w:hAnsi="Calibri" w:cs="Calibri"/>
+                <w:color w:val="000000"/>
+                <w:sz w:val="18"/>
+              </w:rPr>
+              <w:t>-0.46 (-0.78 - -0.08)</w:t>
+            </w:r>
+          </w:p>
+        </w:tc>
+        <w:tc>
+          <w:tcPr>
+            <w:tcW w:w="1345" w:type="dxa"/>
+            <w:tcBorders>
+              <w:bottom w:val="single" w:sz="4" w:space="0" w:color="auto"/>
+            </w:tcBorders>
+            <w:vAlign w:val="center"/>
+          </w:tcPr>
+          <w:p>
+            <w:pPr>
+              <w:jc w:val="center"/>
+              <w:rPr>
+                <w:rFonts w:ascii="Calibri" w:hAnsi="Calibri" w:cs="Calibri"/>
+                <w:b/>
+                <w:color w:val="000000"/>
+                <w:sz w:val="18"/>
+              </w:rPr>
+            </w:pPr>
+            <w:r>
+              <w:rPr>
+                <w:rFonts w:ascii="Calibri" w:hAnsi="Calibri" w:cs="Calibri"/>
+                <w:b/>
+                <w:color w:val="000000"/>
+                <w:sz w:val="18"/>
+              </w:rPr>
+              <w:t>0.53 (0.36 - 0.66)</w:t>
+            </w:r>
+          </w:p>
+        </w:tc>
+        <w:tc>
+          <w:tcPr>
+            <w:tcW w:w="1345" w:type="dxa"/>
+            <w:tcBorders>
+              <w:bottom w:val="single" w:sz="4" w:space="0" w:color="auto"/>
+            </w:tcBorders>
+            <w:vAlign w:val="center"/>
+          </w:tcPr>
+          <w:p>
+            <w:pPr>
+              <w:jc w:val="center"/>
+              <w:rPr>
+                <w:rFonts w:ascii="Calibri" w:hAnsi="Calibri" w:cs="Calibri"/>
+                <w:color w:val="000000"/>
+                <w:sz w:val="18"/>
+              </w:rPr>
+            </w:pPr>
+            <w:r>
+              <w:rPr>
+                <w:rFonts w:ascii="Calibri" w:hAnsi="Calibri" w:cs="Calibri"/>
+                <w:color w:val="000000"/>
+                <w:sz w:val="18"/>
+              </w:rPr>
+              <w:t>-0.2 (-0.51 - 0.25)</w:t>
+            </w:r>
+          </w:p>
+        </w:tc>
+        <w:tc>
+          <w:tcPr>
+            <w:tcW w:w="1345" w:type="dxa"/>
+            <w:tcBorders>
+              <w:bottom w:val="single" w:sz="4" w:space="0" w:color="auto"/>
+            </w:tcBorders>
+            <w:vAlign w:val="center"/>
+          </w:tcPr>
+          <w:p>
+            <w:pPr>
+              <w:jc w:val="center"/>
+              <w:rPr>
+                <w:rFonts w:ascii="Calibri" w:hAnsi="Calibri" w:cs="Calibri"/>
+                <w:color w:val="000000"/>
+                <w:sz w:val="18"/>
+              </w:rPr>
+            </w:pPr>
+            <w:r>
+              <w:rPr>
+                <w:rFonts w:ascii="Calibri" w:hAnsi="Calibri" w:cs="Calibri"/>
+                <w:color w:val="000000"/>
+                <w:sz w:val="18"/>
+              </w:rPr>
+              <w:t>-0.36 (-0.67 - 0.04)</w:t>
+            </w:r>
+          </w:p>
+        </w:tc>
+        <w:tc>
+          <w:tcPr>
+            <w:tcW w:w="1346" w:type="dxa"/>
+            <w:tcBorders>
+              <w:bottom w:val="single" w:sz="4" w:space="0" w:color="auto"/>
+            </w:tcBorders>
+            <w:vAlign w:val="center"/>
+          </w:tcPr>
+          <w:p>
+            <w:pPr>
+              <w:jc w:val="center"/>
+              <w:rPr>
+                <w:rFonts w:ascii="Calibri" w:hAnsi="Calibri" w:cs="Calibri"/>
+                <w:b/>
+                <w:color w:val="000000"/>
+                <w:sz w:val="18"/>
+              </w:rPr>
+            </w:pPr>
+            <w:r>
+              <w:rPr>
+                <w:rFonts w:ascii="Calibri" w:hAnsi="Calibri" w:cs="Calibri"/>
+                <w:b/>
+                <w:color w:val="000000"/>
+                <w:sz w:val="18"/>
+              </w:rPr>
+              <w:t>0.47 (0.13 - 0.75)</w:t>
+            </w:r>
+          </w:p>
+        </w:tc>
+        <w:tc>
+          <w:tcPr>
+            <w:tcW w:w="1345" w:type="dxa"/>
+            <w:tcBorders>
+              <w:bottom w:val="single" w:sz="4" w:space="0" w:color="auto"/>
+            </w:tcBorders>
+            <w:vAlign w:val="center"/>
+          </w:tcPr>
+          <w:p>
+            <w:pPr>
+              <w:jc w:val="center"/>
+              <w:rPr>
+                <w:rFonts w:ascii="Calibri" w:hAnsi="Calibri" w:cs="Calibri"/>
+                <w:color w:val="000000"/>
+                <w:sz w:val="18"/>
+              </w:rPr>
+            </w:pPr>
+            <w:r>
+              <w:rPr>
+                <w:rFonts w:ascii="Calibri" w:hAnsi="Calibri" w:cs="Calibri"/>
+                <w:color w:val="000000"/>
+                <w:sz w:val="18"/>
+              </w:rPr>
+              <w:t>0.31 (-0.25 - 0.64)</w:t>
+            </w:r>
+          </w:p>
+        </w:tc>
+        <w:tc>
+          <w:tcPr>
+            <w:tcW w:w="1345" w:type="dxa"/>
+            <w:tcBorders>
+              <w:bottom w:val="single" w:sz="4" w:space="0" w:color="auto"/>
+            </w:tcBorders>
+            <w:vAlign w:val="center"/>
+          </w:tcPr>
+          <w:p>
+            <w:pPr>
+              <w:jc w:val="center"/>
+              <w:rPr>
+                <w:rFonts w:ascii="Calibri" w:hAnsi="Calibri" w:cs="Calibri"/>
+                <w:color w:val="000000"/>
+                <w:sz w:val="18"/>
+              </w:rPr>
+            </w:pPr>
+            <w:r>
+              <w:rPr>
+                <w:rFonts w:ascii="Calibri" w:hAnsi="Calibri" w:cs="Calibri"/>
+                <w:color w:val="000000"/>
+                <w:sz w:val="18"/>
+              </w:rPr>
+              <w:t>-0.03 (-0.28 - 0.51)</w:t>
+            </w:r>
+          </w:p>
+        </w:tc>
+        <w:tc>
+          <w:tcPr>
+            <w:tcW w:w="1345" w:type="dxa"/>
+            <w:tcBorders>
+              <w:bottom w:val="single" w:sz="4" w:space="0" w:color="auto"/>
+            </w:tcBorders>
+            <w:vAlign w:val="center"/>
+          </w:tcPr>
+          <w:p>
+            <w:pPr>
+              <w:jc w:val="center"/>
+              <w:rPr>
+                <w:rFonts w:ascii="Calibri" w:hAnsi="Calibri" w:cs="Calibri"/>
+                <w:color w:val="000000"/>
+                <w:sz w:val="18"/>
+              </w:rPr>
+            </w:pPr>
+            <w:r>
+              <w:rPr>
+                <w:rFonts w:ascii="Calibri" w:hAnsi="Calibri" w:cs="Calibri"/>
+                <w:color w:val="000000"/>
+                <w:sz w:val="18"/>
+              </w:rPr>
+              <w:t>0.01 (-0.25 - 0.34)</w:t>
+            </w:r>
+          </w:p>
+        </w:tc>
+        <w:tc>
+          <w:tcPr>
+            <w:tcW w:w="1345" w:type="dxa"/>
+            <w:tcBorders>
+              <w:bottom w:val="single" w:sz="4" w:space="0" w:color="auto"/>
+            </w:tcBorders>
+            <w:vAlign w:val="center"/>
+          </w:tcPr>
+          <w:p>
+            <w:pPr>
+              <w:jc w:val="center"/>
+              <w:rPr>
+                <w:rFonts w:ascii="Calibri" w:hAnsi="Calibri" w:cs="Calibri"/>
+                <w:b/>
+                <w:color w:val="000000"/>
+                <w:sz w:val="18"/>
+              </w:rPr>
+            </w:pPr>
+            <w:r>
+              <w:rPr>
+                <w:rFonts w:ascii="Calibri" w:hAnsi="Calibri" w:cs="Calibri"/>
+                <w:b/>
+                <w:color w:val="000000"/>
+                <w:sz w:val="18"/>
+              </w:rPr>
+              <w:t>0.34 (0.09 - 0.61)</w:t>
+            </w:r>
             <w:bookmarkStart w:id="0" w:name="_GoBack"/>
             <w:bookmarkEnd w:id="0"/>
-            <w:r>
-              <w:rPr>
-                <w:rFonts w:ascii="Calibri" w:hAnsi="Calibri" w:cs="Calibri"/>
-                <w:color w:val="000000"/>
-                <w:sz w:val="22"/>
-              </w:rPr>
-              <w:t>count</w:t>
-            </w:r>
-          </w:p>
-        </w:tc>
-        <w:tc>
-          <w:tcPr>
-            <w:tcW w:w="1154" w:type="dxa"/>
+          </w:p>
+        </w:tc>
+        <w:tc>
+          <w:tcPr>
+            <w:tcW w:w="1346" w:type="dxa"/>
             <w:tcBorders>
               <w:bottom w:val="single" w:sz="4" w:space="0" w:color="auto"/>
             </w:tcBorders>
@@ -3836,256 +4183,15 @@
               <w:jc w:val="center"/>
               <w:rPr>
                 <w:rFonts w:ascii="Calibri" w:hAnsi="Calibri" w:cs="Calibri"/>
-                <w:color w:val="000000"/>
-                <w:sz w:val="18"/>
-              </w:rPr>
-            </w:pPr>
-            <w:r>
-              <w:rPr>
-                <w:rFonts w:ascii="Calibri" w:hAnsi="Calibri" w:cs="Calibri"/>
-                <w:color w:val="000000"/>
-                <w:sz w:val="18"/>
-              </w:rPr>
-              <w:t>-0.46 (-0.78 - -0.08)</w:t>
-            </w:r>
-          </w:p>
-        </w:tc>
-        <w:tc>
-          <w:tcPr>
-            <w:tcW w:w="1154" w:type="dxa"/>
-            <w:tcBorders>
-              <w:bottom w:val="single" w:sz="4" w:space="0" w:color="auto"/>
-            </w:tcBorders>
-            <w:vAlign w:val="center"/>
-          </w:tcPr>
-          <w:p>
-            <w:pPr>
-              <w:jc w:val="center"/>
-              <w:rPr>
-                <w:rFonts w:ascii="Calibri" w:hAnsi="Calibri" w:cs="Calibri"/>
-                <w:color w:val="000000"/>
-                <w:sz w:val="18"/>
-              </w:rPr>
-            </w:pPr>
-            <w:r>
-              <w:rPr>
-                <w:rFonts w:ascii="Calibri" w:hAnsi="Calibri" w:cs="Calibri"/>
-                <w:color w:val="000000"/>
-                <w:sz w:val="18"/>
-              </w:rPr>
-              <w:t>0.53 (0.36 - 0.66)</w:t>
-            </w:r>
-          </w:p>
-        </w:tc>
-        <w:tc>
-          <w:tcPr>
-            <w:tcW w:w="1154" w:type="dxa"/>
-            <w:tcBorders>
-              <w:bottom w:val="single" w:sz="4" w:space="0" w:color="auto"/>
-            </w:tcBorders>
-            <w:vAlign w:val="center"/>
-          </w:tcPr>
-          <w:p>
-            <w:pPr>
-              <w:jc w:val="center"/>
-              <w:rPr>
-                <w:rFonts w:ascii="Calibri" w:hAnsi="Calibri" w:cs="Calibri"/>
-                <w:color w:val="000000"/>
-                <w:sz w:val="18"/>
-              </w:rPr>
-            </w:pPr>
-            <w:r>
-              <w:rPr>
-                <w:rFonts w:ascii="Calibri" w:hAnsi="Calibri" w:cs="Calibri"/>
-                <w:color w:val="000000"/>
-                <w:sz w:val="18"/>
-              </w:rPr>
-              <w:t>-0.2 (-0.51 - 0.25)</w:t>
-            </w:r>
-          </w:p>
-        </w:tc>
-        <w:tc>
-          <w:tcPr>
-            <w:tcW w:w="1155" w:type="dxa"/>
-            <w:tcBorders>
-              <w:bottom w:val="single" w:sz="4" w:space="0" w:color="auto"/>
-            </w:tcBorders>
-            <w:vAlign w:val="center"/>
-          </w:tcPr>
-          <w:p>
-            <w:pPr>
-              <w:jc w:val="center"/>
-              <w:rPr>
-                <w:rFonts w:ascii="Calibri" w:hAnsi="Calibri" w:cs="Calibri"/>
-                <w:color w:val="000000"/>
-                <w:sz w:val="18"/>
-              </w:rPr>
-            </w:pPr>
-            <w:r>
-              <w:rPr>
-                <w:rFonts w:ascii="Calibri" w:hAnsi="Calibri" w:cs="Calibri"/>
-                <w:color w:val="000000"/>
-                <w:sz w:val="18"/>
-              </w:rPr>
-              <w:t>-0.36 (-0.67 - 0.04)</w:t>
-            </w:r>
-          </w:p>
-        </w:tc>
-        <w:tc>
-          <w:tcPr>
-            <w:tcW w:w="1154" w:type="dxa"/>
-            <w:tcBorders>
-              <w:bottom w:val="single" w:sz="4" w:space="0" w:color="auto"/>
-            </w:tcBorders>
-            <w:vAlign w:val="center"/>
-          </w:tcPr>
-          <w:p>
-            <w:pPr>
-              <w:jc w:val="center"/>
-              <w:rPr>
-                <w:rFonts w:ascii="Calibri" w:hAnsi="Calibri" w:cs="Calibri"/>
-                <w:color w:val="000000"/>
-                <w:sz w:val="18"/>
-              </w:rPr>
-            </w:pPr>
-            <w:r>
-              <w:rPr>
-                <w:rFonts w:ascii="Calibri" w:hAnsi="Calibri" w:cs="Calibri"/>
-                <w:color w:val="000000"/>
-                <w:sz w:val="18"/>
-              </w:rPr>
-              <w:t>0.47 (0.13 - 0.75)</w:t>
-            </w:r>
-          </w:p>
-        </w:tc>
-        <w:tc>
-          <w:tcPr>
-            <w:tcW w:w="1154" w:type="dxa"/>
-            <w:tcBorders>
-              <w:bottom w:val="single" w:sz="4" w:space="0" w:color="auto"/>
-            </w:tcBorders>
-            <w:vAlign w:val="center"/>
-          </w:tcPr>
-          <w:p>
-            <w:pPr>
-              <w:jc w:val="center"/>
-              <w:rPr>
-                <w:rFonts w:ascii="Calibri" w:hAnsi="Calibri" w:cs="Calibri"/>
-                <w:color w:val="000000"/>
-                <w:sz w:val="18"/>
-              </w:rPr>
-            </w:pPr>
-            <w:r>
-              <w:rPr>
-                <w:rFonts w:ascii="Calibri" w:hAnsi="Calibri" w:cs="Calibri"/>
-                <w:color w:val="000000"/>
-                <w:sz w:val="18"/>
-              </w:rPr>
-              <w:t>0.31 (-0.25 - 0.64)</w:t>
-            </w:r>
-          </w:p>
-        </w:tc>
-        <w:tc>
-          <w:tcPr>
-            <w:tcW w:w="1155" w:type="dxa"/>
-            <w:tcBorders>
-              <w:bottom w:val="single" w:sz="4" w:space="0" w:color="auto"/>
-            </w:tcBorders>
-            <w:vAlign w:val="center"/>
-          </w:tcPr>
-          <w:p>
-            <w:pPr>
-              <w:jc w:val="center"/>
-              <w:rPr>
-                <w:rFonts w:ascii="Calibri" w:hAnsi="Calibri" w:cs="Calibri"/>
-                <w:color w:val="000000"/>
-                <w:sz w:val="18"/>
-              </w:rPr>
-            </w:pPr>
-            <w:r>
-              <w:rPr>
-                <w:rFonts w:ascii="Calibri" w:hAnsi="Calibri" w:cs="Calibri"/>
-                <w:color w:val="000000"/>
-                <w:sz w:val="18"/>
-              </w:rPr>
-              <w:t>-0.03 (-0.28 - 0.51)</w:t>
-            </w:r>
-          </w:p>
-        </w:tc>
-        <w:tc>
-          <w:tcPr>
-            <w:tcW w:w="1154" w:type="dxa"/>
-            <w:tcBorders>
-              <w:bottom w:val="single" w:sz="4" w:space="0" w:color="auto"/>
-            </w:tcBorders>
-            <w:vAlign w:val="center"/>
-          </w:tcPr>
-          <w:p>
-            <w:pPr>
-              <w:jc w:val="center"/>
-              <w:rPr>
-                <w:rFonts w:ascii="Calibri" w:hAnsi="Calibri" w:cs="Calibri"/>
-                <w:color w:val="000000"/>
-                <w:sz w:val="18"/>
-              </w:rPr>
-            </w:pPr>
-            <w:r>
-              <w:rPr>
-                <w:rFonts w:ascii="Calibri" w:hAnsi="Calibri" w:cs="Calibri"/>
-                <w:color w:val="000000"/>
-                <w:sz w:val="18"/>
-              </w:rPr>
-              <w:t>0.01 (-0.25 - 0.34)</w:t>
-            </w:r>
-          </w:p>
-        </w:tc>
-        <w:tc>
-          <w:tcPr>
-            <w:tcW w:w="1154" w:type="dxa"/>
-            <w:tcBorders>
-              <w:bottom w:val="single" w:sz="4" w:space="0" w:color="auto"/>
-            </w:tcBorders>
-            <w:vAlign w:val="center"/>
-          </w:tcPr>
-          <w:p>
-            <w:pPr>
-              <w:jc w:val="center"/>
-              <w:rPr>
-                <w:rFonts w:ascii="Calibri" w:hAnsi="Calibri" w:cs="Calibri"/>
-                <w:color w:val="000000"/>
-                <w:sz w:val="18"/>
-              </w:rPr>
-            </w:pPr>
-            <w:r>
-              <w:rPr>
-                <w:rFonts w:ascii="Calibri" w:hAnsi="Calibri" w:cs="Calibri"/>
-                <w:color w:val="000000"/>
-                <w:sz w:val="18"/>
-              </w:rPr>
-              <w:t>0.34 (0.09 - 0.61)</w:t>
-            </w:r>
-          </w:p>
-        </w:tc>
-        <w:tc>
-          <w:tcPr>
-            <w:tcW w:w="1155" w:type="dxa"/>
-            <w:tcBorders>
-              <w:bottom w:val="single" w:sz="4" w:space="0" w:color="auto"/>
-            </w:tcBorders>
-            <w:vAlign w:val="center"/>
-          </w:tcPr>
-          <w:p>
-            <w:pPr>
-              <w:jc w:val="center"/>
-              <w:rPr>
-                <w:rFonts w:ascii="Calibri" w:hAnsi="Calibri" w:cs="Calibri"/>
-                <w:color w:val="000000"/>
-                <w:sz w:val="18"/>
-              </w:rPr>
-            </w:pPr>
-            <w:r>
-              <w:rPr>
-                <w:rFonts w:ascii="Calibri" w:hAnsi="Calibri" w:cs="Calibri"/>
+                <w:b/>
+                <w:color w:val="000000"/>
+                <w:sz w:val="18"/>
+              </w:rPr>
+            </w:pPr>
+            <w:r>
+              <w:rPr>
+                <w:rFonts w:ascii="Calibri" w:hAnsi="Calibri" w:cs="Calibri"/>
+                <w:b/>
                 <w:color w:val="000000"/>
                 <w:sz w:val="18"/>
               </w:rPr>
@@ -5102,16 +5208,16 @@
 <file path=customXml/itemProps3.xml><?xml version="1.0" encoding="utf-8"?>
 <ds:datastoreItem xmlns:ds="http://schemas.openxmlformats.org/officeDocument/2006/customXml" ds:itemID="{73E8592C-9E8F-47D3-8641-9947AB06A556}">
   <ds:schemaRefs>
-    <ds:schemaRef ds:uri="6dcefb3c-0806-4ff4-a53f-befb6b9080b0"/>
-    <ds:schemaRef ds:uri="http://purl.org/dc/dcmitype/"/>
-    <ds:schemaRef ds:uri="b32ecb8e-6eb2-457c-866d-ab6a77d40318"/>
-    <ds:schemaRef ds:uri="http://purl.org/dc/elements/1.1/"/>
     <ds:schemaRef ds:uri="http://schemas.microsoft.com/office/2006/metadata/properties"/>
     <ds:schemaRef ds:uri="http://purl.org/dc/terms/"/>
+    <ds:schemaRef ds:uri="http://schemas.microsoft.com/office/2006/documentManagement/types"/>
     <ds:schemaRef ds:uri="http://schemas.openxmlformats.org/package/2006/metadata/core-properties"/>
-    <ds:schemaRef ds:uri="http://schemas.microsoft.com/office/2006/documentManagement/types"/>
+    <ds:schemaRef ds:uri="6dcefb3c-0806-4ff4-a53f-befb6b9080b0"/>
+    <ds:schemaRef ds:uri="http://purl.org/dc/elements/1.1/"/>
     <ds:schemaRef ds:uri="http://schemas.microsoft.com/office/infopath/2007/PartnerControls"/>
+    <ds:schemaRef ds:uri="b32ecb8e-6eb2-457c-866d-ab6a77d40318"/>
     <ds:schemaRef ds:uri="http://www.w3.org/XML/1998/namespace"/>
+    <ds:schemaRef ds:uri="http://purl.org/dc/dcmitype/"/>
   </ds:schemaRefs>
 </ds:datastoreItem>
 </file>
</xml_diff>